<commit_message>
SC : Avancement tp5.
</commit_message>
<xml_diff>
--- a/tp5/ReponsesAuxQuestions (mettre en pdf).docx
+++ b/tp5/ReponsesAuxQuestions (mettre en pdf).docx
@@ -1,10 +1,81 @@
 
 <file path=word/document.xml><?xml version="1.0" encoding="utf-8"?>
-<w:document xmlns:wpc="http://schemas.microsoft.com/office/word/2010/wordprocessingCanvas" xmlns:cx="http://schemas.microsoft.com/office/drawing/2014/chartex" xmlns:mc="http://schemas.openxmlformats.org/markup-compatibility/2006" xmlns:o="urn:schemas-microsoft-com:office:office" xmlns:r="http://schemas.openxmlformats.org/officeDocument/2006/relationships" xmlns:m="http://schemas.openxmlformats.org/officeDocument/2006/math" xmlns:v="urn:schemas-microsoft-com:vml" xmlns:wp14="http://schemas.microsoft.com/office/word/2010/wordprocessingDrawing" xmlns:wp="http://schemas.openxmlformats.org/drawingml/2006/wordprocessingDrawing" xmlns:w10="urn:schemas-microsoft-com:office:word" xmlns:w="http://schemas.openxmlformats.org/wordprocessingml/2006/main" xmlns:w14="http://schemas.microsoft.com/office/word/2010/wordml" xmlns:w15="http://schemas.microsoft.com/office/word/2012/wordml" xmlns:w16se="http://schemas.microsoft.com/office/word/2015/wordml/symex" xmlns:wpg="http://schemas.microsoft.com/office/word/2010/wordprocessingGroup" xmlns:wpi="http://schemas.microsoft.com/office/word/2010/wordprocessingInk" xmlns:wne="http://schemas.microsoft.com/office/word/2006/wordml" xmlns:wps="http://schemas.microsoft.com/office/word/2010/wordprocessingShape" mc:Ignorable="w14 w15 w16se wp14">
+<w:document xmlns:wpc="http://schemas.microsoft.com/office/word/2010/wordprocessingCanvas" xmlns:mo="http://schemas.microsoft.com/office/mac/office/2008/main" xmlns:mc="http://schemas.openxmlformats.org/markup-compatibility/2006" xmlns:mv="urn:schemas-microsoft-com:mac:vml" xmlns:o="urn:schemas-microsoft-com:office:office" xmlns:r="http://schemas.openxmlformats.org/officeDocument/2006/relationships" xmlns:m="http://schemas.openxmlformats.org/officeDocument/2006/math" xmlns:v="urn:schemas-microsoft-com:vml" xmlns:wp14="http://schemas.microsoft.com/office/word/2010/wordprocessingDrawing" xmlns:wp="http://schemas.openxmlformats.org/drawingml/2006/wordprocessingDrawing" xmlns:w10="urn:schemas-microsoft-com:office:word" xmlns:w="http://schemas.openxmlformats.org/wordprocessingml/2006/main" xmlns:w14="http://schemas.microsoft.com/office/word/2010/wordml" xmlns:w15="http://schemas.microsoft.com/office/word/2012/wordml" xmlns:wpg="http://schemas.microsoft.com/office/word/2010/wordprocessingGroup" xmlns:wpi="http://schemas.microsoft.com/office/word/2010/wordprocessingInk" xmlns:wne="http://schemas.microsoft.com/office/word/2006/wordml" xmlns:wps="http://schemas.microsoft.com/office/word/2010/wordprocessingShape" mc:Ignorable="w14 w15 wp14">
   <w:body>
     <w:p>
       <w:pPr>
-        <w:pStyle w:val="Paragraphedeliste"/>
+        <w:pStyle w:val="Titre1"/>
+      </w:pPr>
+      <w:r>
+        <w:t>Patron Visiteur</w:t>
+      </w:r>
+    </w:p>
+    <w:p>
+      <w:pPr>
+        <w:pStyle w:val="Titre2"/>
+      </w:pPr>
+      <w:r>
+        <w:t>Question 1 : Intention et avantages</w:t>
+      </w:r>
+    </w:p>
+    <w:p>
+      <w:pPr>
+        <w:jc w:val="both"/>
+      </w:pPr>
+      <w:r>
+        <w:t xml:space="preserve">L’intention du patron visiteur permet d’ajouter, de supprimer et ainsi de gérer aisément de nouvelles opérations sur une classe sans la modifier. Les opérations deviennent indépendantes de cette classe. </w:t>
+      </w:r>
+      <w:bookmarkStart w:id="0" w:name="_GoBack"/>
+      <w:bookmarkEnd w:id="0"/>
+    </w:p>
+    <w:p>
+      <w:pPr>
+        <w:pStyle w:val="Titre2"/>
+      </w:pPr>
+      <w:r>
+        <w:t>Question 2 : Diagramme de classes</w:t>
+      </w:r>
+    </w:p>
+    <w:p>
+      <w:pPr>
+        <w:pStyle w:val="Titre2"/>
+      </w:pPr>
+      <w:r>
+        <w:t>Question 3 : Ajout d’une nouvelle sous-classe</w:t>
+      </w:r>
+    </w:p>
+    <w:p>
+      <w:pPr>
+        <w:pStyle w:val="Titre2"/>
+      </w:pPr>
+      <w:r>
+        <w:t xml:space="preserve">Question 4 : </w:t>
+      </w:r>
+      <w:r>
+        <w:t>Transformations implémentées comme visiteur</w:t>
+      </w:r>
+    </w:p>
+    <w:p>
+      <w:pPr>
+        <w:pStyle w:val="Titre1"/>
+      </w:pPr>
+      <w:r>
+        <w:t>Patron Commande</w:t>
+      </w:r>
+    </w:p>
+    <w:p>
+      <w:pPr>
+        <w:jc w:val="both"/>
+      </w:pPr>
+    </w:p>
+    <w:p>
+      <w:pPr>
+        <w:jc w:val="both"/>
+      </w:pPr>
+    </w:p>
+    <w:p>
+      <w:pPr>
+        <w:pStyle w:val="Pardeliste"/>
         <w:numPr>
           <w:ilvl w:val="0"/>
           <w:numId w:val="1"/>
@@ -21,20 +92,24 @@
         <w:t xml:space="preserve">ajouter, de supprimer et ainsi de </w:t>
       </w:r>
       <w:r>
-        <w:t>gérer aisément de nouvelles opération sur une classe</w:t>
+        <w:t>gérer aisément de nouvelles opération</w:t>
+      </w:r>
+      <w:r>
+        <w:t>s</w:t>
+      </w:r>
+      <w:r>
+        <w:t xml:space="preserve"> sur une classe</w:t>
       </w:r>
       <w:r>
         <w:t xml:space="preserve"> sans la modifier. Les opérations deviennent indépendantes de cette classe.</w:t>
       </w:r>
-    </w:p>
-    <w:p>
-      <w:pPr>
-        <w:pStyle w:val="Paragraphedeliste"/>
-      </w:pPr>
-    </w:p>
-    <w:p>
-      <w:pPr>
-        <w:pStyle w:val="Paragraphedeliste"/>
+      <w:r>
+        <w:t xml:space="preserve"> </w:t>
+      </w:r>
+    </w:p>
+    <w:p>
+      <w:pPr>
+        <w:pStyle w:val="Pardeliste"/>
         <w:numPr>
           <w:ilvl w:val="0"/>
           <w:numId w:val="1"/>
@@ -43,8 +118,6 @@
       <w:r>
         <w:t xml:space="preserve">Voir </w:t>
       </w:r>
-      <w:bookmarkStart w:id="0" w:name="_GoBack"/>
-      <w:bookmarkEnd w:id="0"/>
     </w:p>
     <w:sectPr>
       <w:pgSz w:w="12240" w:h="15840"/>
@@ -57,8 +130,8 @@
 </file>
 
 <file path=word/numbering.xml><?xml version="1.0" encoding="utf-8"?>
-<w:numbering xmlns:wpc="http://schemas.microsoft.com/office/word/2010/wordprocessingCanvas" xmlns:cx="http://schemas.microsoft.com/office/drawing/2014/chartex" xmlns:mc="http://schemas.openxmlformats.org/markup-compatibility/2006" xmlns:o="urn:schemas-microsoft-com:office:office" xmlns:r="http://schemas.openxmlformats.org/officeDocument/2006/relationships" xmlns:m="http://schemas.openxmlformats.org/officeDocument/2006/math" xmlns:v="urn:schemas-microsoft-com:vml" xmlns:wp14="http://schemas.microsoft.com/office/word/2010/wordprocessingDrawing" xmlns:wp="http://schemas.openxmlformats.org/drawingml/2006/wordprocessingDrawing" xmlns:w10="urn:schemas-microsoft-com:office:word" xmlns:w="http://schemas.openxmlformats.org/wordprocessingml/2006/main" xmlns:w14="http://schemas.microsoft.com/office/word/2010/wordml" xmlns:w15="http://schemas.microsoft.com/office/word/2012/wordml" xmlns:w16se="http://schemas.microsoft.com/office/word/2015/wordml/symex" xmlns:wpg="http://schemas.microsoft.com/office/word/2010/wordprocessingGroup" xmlns:wpi="http://schemas.microsoft.com/office/word/2010/wordprocessingInk" xmlns:wne="http://schemas.microsoft.com/office/word/2006/wordml" xmlns:wps="http://schemas.microsoft.com/office/word/2010/wordprocessingShape" mc:Ignorable="w14 w15 w16se wp14">
-  <w:abstractNum w:abstractNumId="0" w15:restartNumberingAfterBreak="0">
+<w:numbering xmlns:wpc="http://schemas.microsoft.com/office/word/2010/wordprocessingCanvas" xmlns:mo="http://schemas.microsoft.com/office/mac/office/2008/main" xmlns:mc="http://schemas.openxmlformats.org/markup-compatibility/2006" xmlns:mv="urn:schemas-microsoft-com:mac:vml" xmlns:o="urn:schemas-microsoft-com:office:office" xmlns:r="http://schemas.openxmlformats.org/officeDocument/2006/relationships" xmlns:m="http://schemas.openxmlformats.org/officeDocument/2006/math" xmlns:v="urn:schemas-microsoft-com:vml" xmlns:wp14="http://schemas.microsoft.com/office/word/2010/wordprocessingDrawing" xmlns:wp="http://schemas.openxmlformats.org/drawingml/2006/wordprocessingDrawing" xmlns:w10="urn:schemas-microsoft-com:office:word" xmlns:w="http://schemas.openxmlformats.org/wordprocessingml/2006/main" xmlns:w14="http://schemas.microsoft.com/office/word/2010/wordml" xmlns:w15="http://schemas.microsoft.com/office/word/2012/wordml" xmlns:wpg="http://schemas.microsoft.com/office/word/2010/wordprocessingGroup" xmlns:wpi="http://schemas.microsoft.com/office/word/2010/wordprocessingInk" xmlns:wne="http://schemas.microsoft.com/office/word/2006/wordml" xmlns:wps="http://schemas.microsoft.com/office/word/2010/wordprocessingShape" mc:Ignorable="w14 w15 wp14">
+  <w:abstractNum w:abstractNumId="0">
     <w:nsid w:val="672427D3"/>
     <w:multiLevelType w:val="hybridMultilevel"/>
     <w:tmpl w:val="F162BB72"/>
@@ -151,7 +224,7 @@
 </file>
 
 <file path=word/styles.xml><?xml version="1.0" encoding="utf-8"?>
-<w:styles xmlns:mc="http://schemas.openxmlformats.org/markup-compatibility/2006" xmlns:r="http://schemas.openxmlformats.org/officeDocument/2006/relationships" xmlns:w="http://schemas.openxmlformats.org/wordprocessingml/2006/main" xmlns:w14="http://schemas.microsoft.com/office/word/2010/wordml" xmlns:w15="http://schemas.microsoft.com/office/word/2012/wordml" xmlns:w16se="http://schemas.microsoft.com/office/word/2015/wordml/symex" mc:Ignorable="w14 w15 w16se">
+<w:styles xmlns:mc="http://schemas.openxmlformats.org/markup-compatibility/2006" xmlns:r="http://schemas.openxmlformats.org/officeDocument/2006/relationships" xmlns:w="http://schemas.openxmlformats.org/wordprocessingml/2006/main" xmlns:w14="http://schemas.microsoft.com/office/word/2010/wordml" xmlns:w15="http://schemas.microsoft.com/office/word/2012/wordml" mc:Ignorable="w14 w15">
   <w:docDefaults>
     <w:rPrDefault>
       <w:rPr>
@@ -167,7 +240,7 @@
       </w:pPr>
     </w:pPrDefault>
   </w:docDefaults>
-  <w:latentStyles w:defLockedState="0" w:defUIPriority="99" w:defSemiHidden="0" w:defUnhideWhenUsed="0" w:defQFormat="0" w:count="371">
+  <w:latentStyles w:defLockedState="0" w:defUIPriority="99" w:defSemiHidden="0" w:defUnhideWhenUsed="0" w:defQFormat="0" w:count="382">
     <w:lsdException w:name="Normal" w:uiPriority="0" w:qFormat="1"/>
     <w:lsdException w:name="heading 1" w:uiPriority="9" w:qFormat="1"/>
     <w:lsdException w:name="heading 2" w:semiHidden="1" w:uiPriority="9" w:unhideWhenUsed="1" w:qFormat="1"/>
@@ -273,7 +346,6 @@
     <w:lsdException w:name="HTML Sample" w:semiHidden="1" w:unhideWhenUsed="1"/>
     <w:lsdException w:name="HTML Typewriter" w:semiHidden="1" w:unhideWhenUsed="1"/>
     <w:lsdException w:name="HTML Variable" w:semiHidden="1" w:unhideWhenUsed="1"/>
-    <w:lsdException w:name="Normal Table" w:semiHidden="1" w:unhideWhenUsed="1"/>
     <w:lsdException w:name="annotation subject" w:semiHidden="1" w:unhideWhenUsed="1"/>
     <w:lsdException w:name="No List" w:semiHidden="1" w:unhideWhenUsed="1"/>
     <w:lsdException w:name="Outline List 1" w:semiHidden="1" w:unhideWhenUsed="1"/>
@@ -319,11 +391,9 @@
     <w:lsdException w:name="Table Subtle 1" w:semiHidden="1" w:unhideWhenUsed="1"/>
     <w:lsdException w:name="Table Subtle 2" w:semiHidden="1" w:unhideWhenUsed="1"/>
     <w:lsdException w:name="Table Web 1" w:semiHidden="1" w:unhideWhenUsed="1"/>
-    <w:lsdException w:name="Table Web 2" w:semiHidden="1" w:unhideWhenUsed="1"/>
     <w:lsdException w:name="Table Web 3" w:semiHidden="1" w:unhideWhenUsed="1"/>
     <w:lsdException w:name="Balloon Text" w:semiHidden="1" w:unhideWhenUsed="1"/>
     <w:lsdException w:name="Table Grid" w:uiPriority="39"/>
-    <w:lsdException w:name="Table Theme" w:semiHidden="1" w:unhideWhenUsed="1"/>
     <w:lsdException w:name="Placeholder Text" w:semiHidden="1"/>
     <w:lsdException w:name="No Spacing" w:uiPriority="1" w:qFormat="1"/>
     <w:lsdException w:name="Light Shading" w:uiPriority="60"/>
@@ -539,10 +609,55 @@
     <w:lsdException w:name="List Table 5 Dark Accent 6" w:uiPriority="50"/>
     <w:lsdException w:name="List Table 6 Colorful Accent 6" w:uiPriority="51"/>
     <w:lsdException w:name="List Table 7 Colorful Accent 6" w:uiPriority="52"/>
+    <w:lsdException w:name="Mention" w:semiHidden="1" w:unhideWhenUsed="1"/>
+    <w:lsdException w:name="Smart Hyperlink" w:semiHidden="1" w:unhideWhenUsed="1"/>
   </w:latentStyles>
   <w:style w:type="paragraph" w:default="1" w:styleId="Normal">
     <w:name w:val="Normal"/>
     <w:qFormat/>
+  </w:style>
+  <w:style w:type="paragraph" w:styleId="Titre1">
+    <w:name w:val="heading 1"/>
+    <w:basedOn w:val="Normal"/>
+    <w:next w:val="Normal"/>
+    <w:link w:val="Titre1Car"/>
+    <w:uiPriority w:val="9"/>
+    <w:qFormat/>
+    <w:rsid w:val="00402C9E"/>
+    <w:pPr>
+      <w:keepNext/>
+      <w:keepLines/>
+      <w:spacing w:before="240" w:after="0"/>
+      <w:outlineLvl w:val="0"/>
+    </w:pPr>
+    <w:rPr>
+      <w:rFonts w:asciiTheme="majorHAnsi" w:eastAsiaTheme="majorEastAsia" w:hAnsiTheme="majorHAnsi" w:cstheme="majorBidi"/>
+      <w:color w:val="2E74B5" w:themeColor="accent1" w:themeShade="BF"/>
+      <w:sz w:val="32"/>
+      <w:szCs w:val="32"/>
+    </w:rPr>
+  </w:style>
+  <w:style w:type="paragraph" w:styleId="Titre2">
+    <w:name w:val="heading 2"/>
+    <w:basedOn w:val="Normal"/>
+    <w:next w:val="Normal"/>
+    <w:link w:val="Titre2Car"/>
+    <w:uiPriority w:val="9"/>
+    <w:unhideWhenUsed/>
+    <w:qFormat/>
+    <w:rsid w:val="00402C9E"/>
+    <w:pPr>
+      <w:keepNext/>
+      <w:keepLines/>
+      <w:spacing w:before="40" w:after="0"/>
+      <w:outlineLvl w:val="1"/>
+    </w:pPr>
+    <w:rPr>
+      <w:rFonts w:asciiTheme="majorHAnsi" w:eastAsiaTheme="majorEastAsia" w:hAnsiTheme="majorHAnsi" w:cstheme="majorBidi"/>
+      <w:color w:val="2E74B5" w:themeColor="accent1" w:themeShade="BF"/>
+      <w:sz w:val="26"/>
+      <w:szCs w:val="26"/>
+    </w:rPr>
   </w:style>
   <w:style w:type="character" w:default="1" w:styleId="Policepardfaut">
     <w:name w:val="Default Paragraph Font"/>
@@ -571,7 +686,7 @@
     <w:semiHidden/>
     <w:unhideWhenUsed/>
   </w:style>
-  <w:style w:type="paragraph" w:styleId="Paragraphedeliste">
+  <w:style w:type="paragraph" w:styleId="Pardeliste">
     <w:name w:val="List Paragraph"/>
     <w:basedOn w:val="Normal"/>
     <w:uiPriority w:val="34"/>
@@ -581,6 +696,32 @@
       <w:ind w:left="720"/>
       <w:contextualSpacing/>
     </w:pPr>
+  </w:style>
+  <w:style w:type="character" w:customStyle="1" w:styleId="Titre1Car">
+    <w:name w:val="Titre 1 Car"/>
+    <w:basedOn w:val="Policepardfaut"/>
+    <w:link w:val="Titre1"/>
+    <w:uiPriority w:val="9"/>
+    <w:rsid w:val="00402C9E"/>
+    <w:rPr>
+      <w:rFonts w:asciiTheme="majorHAnsi" w:eastAsiaTheme="majorEastAsia" w:hAnsiTheme="majorHAnsi" w:cstheme="majorBidi"/>
+      <w:color w:val="2E74B5" w:themeColor="accent1" w:themeShade="BF"/>
+      <w:sz w:val="32"/>
+      <w:szCs w:val="32"/>
+    </w:rPr>
+  </w:style>
+  <w:style w:type="character" w:customStyle="1" w:styleId="Titre2Car">
+    <w:name w:val="Titre 2 Car"/>
+    <w:basedOn w:val="Policepardfaut"/>
+    <w:link w:val="Titre2"/>
+    <w:uiPriority w:val="9"/>
+    <w:rsid w:val="00402C9E"/>
+    <w:rPr>
+      <w:rFonts w:asciiTheme="majorHAnsi" w:eastAsiaTheme="majorEastAsia" w:hAnsiTheme="majorHAnsi" w:cstheme="majorBidi"/>
+      <w:color w:val="2E74B5" w:themeColor="accent1" w:themeShade="BF"/>
+      <w:sz w:val="26"/>
+      <w:szCs w:val="26"/>
+    </w:rPr>
   </w:style>
 </w:styles>
 </file>

</xml_diff>

<commit_message>
SC : Avancement du tp5.  Reste le rapport a terminer.
</commit_message>
<xml_diff>
--- a/tp5/ReponsesAuxQuestions (mettre en pdf).docx
+++ b/tp5/ReponsesAuxQuestions (mettre en pdf).docx
@@ -5,6 +5,8 @@
     <w:p>
       <w:pPr>
         <w:pStyle w:val="Titre1"/>
+        <w:spacing w:line="360" w:lineRule="auto"/>
+        <w:jc w:val="both"/>
       </w:pPr>
       <w:r>
         <w:t>Patron Visiteur</w:t>
@@ -13,6 +15,8 @@
     <w:p>
       <w:pPr>
         <w:pStyle w:val="Titre2"/>
+        <w:spacing w:line="360" w:lineRule="auto"/>
+        <w:jc w:val="both"/>
       </w:pPr>
       <w:r>
         <w:t>Question 1 : Intention et avantages</w:t>
@@ -20,33 +24,175 @@
     </w:p>
     <w:p>
       <w:pPr>
+        <w:spacing w:line="360" w:lineRule="auto"/>
         <w:jc w:val="both"/>
       </w:pPr>
       <w:r>
         <w:t xml:space="preserve">L’intention du patron visiteur permet d’ajouter, de supprimer et ainsi de gérer aisément de nouvelles opérations sur une classe sans la modifier. Les opérations deviennent indépendantes de cette classe. </w:t>
+      </w:r>
+    </w:p>
+    <w:p>
+      <w:pPr>
+        <w:pStyle w:val="Titre2"/>
+        <w:spacing w:line="360" w:lineRule="auto"/>
+        <w:jc w:val="both"/>
+      </w:pPr>
+      <w:r>
+        <w:t>Question 2 : Diagramme</w:t>
+      </w:r>
+      <w:r>
+        <w:t>s</w:t>
+      </w:r>
+      <w:r>
+        <w:t xml:space="preserve"> de classes</w:t>
+      </w:r>
+    </w:p>
+    <w:p>
+      <w:pPr>
+        <w:spacing w:line="360" w:lineRule="auto"/>
+        <w:jc w:val="both"/>
+      </w:pPr>
+      <w:r>
+        <w:t xml:space="preserve">Les diagrammes se décomposent en deux parties.  D’une première part, on retrouve les visiteurs, et de l’autre on retrouve les éléments sur lesquels les visiteurs agissent.  Les visiteurs possèdent une classe abstraite commune qui est </w:t>
+      </w:r>
+      <w:r>
+        <w:rPr>
+          <w:i/>
+        </w:rPr>
+        <w:t>AbsFileVisitor</w:t>
+      </w:r>
+      <w:r>
+        <w:t xml:space="preserve">.  S’en suit des deux sous-classes </w:t>
+      </w:r>
+      <w:r>
+        <w:rPr>
+          <w:i/>
+        </w:rPr>
+        <w:t>FileStringReplace</w:t>
+      </w:r>
+      <w:r>
+        <w:t xml:space="preserve"> et </w:t>
+      </w:r>
+      <w:r>
+        <w:rPr>
+          <w:i/>
+        </w:rPr>
+        <w:t>FileChecksumCalculator</w:t>
+      </w:r>
+      <w:r>
+        <w:t xml:space="preserve">.  Ces deux classes permettent la visitent des éléments, qui eux accepteront la visite. Les éléments possèdent une classe abstraite commune qui est </w:t>
+      </w:r>
+      <w:r>
+        <w:rPr>
+          <w:i/>
+        </w:rPr>
+        <w:t>AbsAudioFile</w:t>
+      </w:r>
+      <w:r>
+        <w:t xml:space="preserve">.  S’en suit des deux sous-classes </w:t>
+      </w:r>
+      <w:r>
+        <w:rPr>
+          <w:i/>
+        </w:rPr>
+        <w:t>AudioFile</w:t>
+      </w:r>
+      <w:r>
+        <w:t xml:space="preserve"> et </w:t>
+      </w:r>
+      <w:r>
+        <w:rPr>
+          <w:i/>
+        </w:rPr>
+        <w:t>MemAudioFile</w:t>
+      </w:r>
+      <w:r>
+        <w:t xml:space="preserve">.  </w:t>
+      </w:r>
+    </w:p>
+    <w:p>
+      <w:pPr>
+        <w:spacing w:line="360" w:lineRule="auto"/>
+        <w:jc w:val="both"/>
+      </w:pPr>
+      <w:r>
+        <w:t xml:space="preserve">Voir les diagrammes </w:t>
+      </w:r>
+      <w:r>
+        <w:rPr>
+          <w:i/>
+        </w:rPr>
+        <w:t>DiagrammeDeClasse_FileChecksumCalculator.pdf</w:t>
+      </w:r>
+      <w:r>
+        <w:t xml:space="preserve"> et </w:t>
+      </w:r>
+      <w:r>
+        <w:rPr>
+          <w:i/>
+        </w:rPr>
+        <w:t>DiagrammeDeClasse_FileStringFindReplace.pdf</w:t>
       </w:r>
       <w:bookmarkStart w:id="0" w:name="_GoBack"/>
       <w:bookmarkEnd w:id="0"/>
+      <w:r>
+        <w:t>.</w:t>
+      </w:r>
     </w:p>
     <w:p>
       <w:pPr>
         <w:pStyle w:val="Titre2"/>
-      </w:pPr>
-      <w:r>
-        <w:t>Question 2 : Diagramme de classes</w:t>
+        <w:spacing w:line="360" w:lineRule="auto"/>
+        <w:jc w:val="both"/>
+      </w:pPr>
+      <w:r>
+        <w:t>Question 3 : Ajout d’une nouvelle sous-classe</w:t>
+      </w:r>
+    </w:p>
+    <w:p>
+      <w:pPr>
+        <w:spacing w:line="360" w:lineRule="auto"/>
+        <w:jc w:val="both"/>
+      </w:pPr>
+      <w:r>
+        <w:t xml:space="preserve">Il sera très simple d’ajouter de nouvelles sous-classes dérivées de </w:t>
+      </w:r>
+      <w:r>
+        <w:rPr>
+          <w:i/>
+        </w:rPr>
+        <w:t>AbsAudioFile</w:t>
+      </w:r>
+      <w:r>
+        <w:t>, sans pour autant devoir effectuer de nombreux changements aux classes qui y sont reliées</w:t>
+      </w:r>
+      <w:r>
+        <w:t>.  En effet, c’est l’avantage que permet le patron Visiteur. Puisque que chaque so</w:t>
+      </w:r>
+      <w:r>
+        <w:t xml:space="preserve">us-classe de </w:t>
+      </w:r>
+      <w:r>
+        <w:rPr>
+          <w:i/>
+        </w:rPr>
+        <w:t>AbsAudioFile</w:t>
+      </w:r>
+      <w:r>
+        <w:t xml:space="preserve"> représente un élément qui peut accepter des visiteurs</w:t>
+      </w:r>
+      <w:r>
+        <w:t xml:space="preserve">, </w:t>
+      </w:r>
+      <w:r>
+        <w:t xml:space="preserve">l’ajout d’une sous-classe ne demandera qu’à ajouter une fonction de visite dans chacun des visiteurs.  </w:t>
       </w:r>
     </w:p>
     <w:p>
       <w:pPr>
         <w:pStyle w:val="Titre2"/>
-      </w:pPr>
-      <w:r>
-        <w:t>Question 3 : Ajout d’une nouvelle sous-classe</w:t>
-      </w:r>
-    </w:p>
-    <w:p>
-      <w:pPr>
-        <w:pStyle w:val="Titre2"/>
+        <w:spacing w:line="360" w:lineRule="auto"/>
+        <w:jc w:val="both"/>
       </w:pPr>
       <w:r>
         <w:t xml:space="preserve">Question 4 : </w:t>
@@ -57,19 +203,60 @@
     </w:p>
     <w:p>
       <w:pPr>
+        <w:spacing w:line="360" w:lineRule="auto"/>
+        <w:jc w:val="both"/>
+      </w:pPr>
+      <w:r>
+        <w:t xml:space="preserve">Oui il serait possible d’effectuer les transformations selon un patron visiteur.  </w:t>
+      </w:r>
+      <w:r>
+        <w:t xml:space="preserve">Les transformations pourraient fonctionner de la même façon que </w:t>
+      </w:r>
+      <w:r>
+        <w:t xml:space="preserve">les sous-classes </w:t>
+      </w:r>
+      <w:r>
+        <w:rPr>
+          <w:i/>
+        </w:rPr>
+        <w:t>FileStringReplace</w:t>
+      </w:r>
+      <w:r>
+        <w:t xml:space="preserve"> et </w:t>
+      </w:r>
+      <w:r>
+        <w:rPr>
+          <w:i/>
+        </w:rPr>
+        <w:t>FileChecksumCalculator</w:t>
+      </w:r>
+      <w:r>
+        <w:t xml:space="preserve">.  </w:t>
+      </w:r>
+      <w:r>
+        <w:t>Puisque les transformations agissent sur les fichiers audios, on conserve les éléments, et on met visiteur les transformations, et on obtient un diagramme semblable à celui de la question 2.</w:t>
+      </w:r>
+    </w:p>
+    <w:p>
+      <w:pPr>
         <w:pStyle w:val="Titre1"/>
-      </w:pPr>
-      <w:r>
+        <w:spacing w:line="360" w:lineRule="auto"/>
+        <w:jc w:val="both"/>
+      </w:pPr>
+      <w:r>
+        <w:lastRenderedPageBreak/>
         <w:t>Patron Commande</w:t>
       </w:r>
     </w:p>
     <w:p>
       <w:pPr>
-        <w:jc w:val="both"/>
-      </w:pPr>
-    </w:p>
-    <w:p>
-      <w:pPr>
+        <w:spacing w:line="360" w:lineRule="auto"/>
+        <w:jc w:val="both"/>
+      </w:pPr>
+    </w:p>
+    <w:p>
+      <w:pPr>
+        <w:spacing w:line="360" w:lineRule="auto"/>
         <w:jc w:val="both"/>
       </w:pPr>
     </w:p>
@@ -80,6 +267,7 @@
           <w:ilvl w:val="0"/>
           <w:numId w:val="1"/>
         </w:numPr>
+        <w:spacing w:line="360" w:lineRule="auto"/>
         <w:jc w:val="both"/>
       </w:pPr>
       <w:r>
@@ -114,6 +302,8 @@
           <w:ilvl w:val="0"/>
           <w:numId w:val="1"/>
         </w:numPr>
+        <w:spacing w:line="360" w:lineRule="auto"/>
+        <w:jc w:val="both"/>
       </w:pPr>
       <w:r>
         <w:t xml:space="preserve">Voir </w:t>
@@ -346,6 +536,7 @@
     <w:lsdException w:name="HTML Sample" w:semiHidden="1" w:unhideWhenUsed="1"/>
     <w:lsdException w:name="HTML Typewriter" w:semiHidden="1" w:unhideWhenUsed="1"/>
     <w:lsdException w:name="HTML Variable" w:semiHidden="1" w:unhideWhenUsed="1"/>
+    <w:lsdException w:name="Normal Table" w:semiHidden="1" w:unhideWhenUsed="1"/>
     <w:lsdException w:name="annotation subject" w:semiHidden="1" w:unhideWhenUsed="1"/>
     <w:lsdException w:name="No List" w:semiHidden="1" w:unhideWhenUsed="1"/>
     <w:lsdException w:name="Outline List 1" w:semiHidden="1" w:unhideWhenUsed="1"/>
@@ -391,9 +582,11 @@
     <w:lsdException w:name="Table Subtle 1" w:semiHidden="1" w:unhideWhenUsed="1"/>
     <w:lsdException w:name="Table Subtle 2" w:semiHidden="1" w:unhideWhenUsed="1"/>
     <w:lsdException w:name="Table Web 1" w:semiHidden="1" w:unhideWhenUsed="1"/>
+    <w:lsdException w:name="Table Web 2" w:semiHidden="1" w:unhideWhenUsed="1"/>
     <w:lsdException w:name="Table Web 3" w:semiHidden="1" w:unhideWhenUsed="1"/>
     <w:lsdException w:name="Balloon Text" w:semiHidden="1" w:unhideWhenUsed="1"/>
     <w:lsdException w:name="Table Grid" w:uiPriority="39"/>
+    <w:lsdException w:name="Table Theme" w:semiHidden="1" w:unhideWhenUsed="1"/>
     <w:lsdException w:name="Placeholder Text" w:semiHidden="1"/>
     <w:lsdException w:name="No Spacing" w:uiPriority="1" w:qFormat="1"/>
     <w:lsdException w:name="Light Shading" w:uiPriority="60"/>

</xml_diff>

<commit_message>
SC : Avancemvancement du tp4.5
</commit_message>
<xml_diff>
--- a/tp5/ReponsesAuxQuestions (mettre en pdf).docx
+++ b/tp5/ReponsesAuxQuestions (mettre en pdf).docx
@@ -4,11 +4,297 @@
   <w:body>
     <w:p>
       <w:pPr>
+        <w:jc w:val="center"/>
+        <w:rPr>
+          <w:rFonts w:ascii="Arial" w:eastAsia="Times New Roman" w:hAnsi="Arial" w:cs="Arial"/>
+          <w:noProof/>
+          <w:color w:val="000000"/>
+          <w:sz w:val="28"/>
+          <w:szCs w:val="28"/>
+          <w:lang w:eastAsia="fr-FR"/>
+        </w:rPr>
+      </w:pPr>
+      <w:r>
+        <w:rPr>
+          <w:rFonts w:ascii="Arial" w:eastAsia="Times New Roman" w:hAnsi="Arial" w:cs="Arial"/>
+          <w:noProof/>
+          <w:color w:val="000000"/>
+          <w:sz w:val="28"/>
+          <w:szCs w:val="28"/>
+          <w:lang w:val="fr-FR" w:eastAsia="fr-FR"/>
+        </w:rPr>
+        <w:drawing>
+          <wp:inline distT="0" distB="0" distL="0" distR="0" wp14:anchorId="485DD8C1" wp14:editId="53513AA8">
+            <wp:extent cx="3575304" cy="1700784"/>
+            <wp:effectExtent l="0" t="0" r="6350" b="1270"/>
+            <wp:docPr id="4" name="Image 4"/>
+            <wp:cNvGraphicFramePr>
+              <a:graphicFrameLocks xmlns:a="http://schemas.openxmlformats.org/drawingml/2006/main" noChangeAspect="1"/>
+            </wp:cNvGraphicFramePr>
+            <a:graphic xmlns:a="http://schemas.openxmlformats.org/drawingml/2006/main">
+              <a:graphicData uri="http://schemas.openxmlformats.org/drawingml/2006/picture">
+                <pic:pic xmlns:pic="http://schemas.openxmlformats.org/drawingml/2006/picture">
+                  <pic:nvPicPr>
+                    <pic:cNvPr id="4" name="polytechnique_genie_gauche_fr_rgb.png"/>
+                    <pic:cNvPicPr/>
+                  </pic:nvPicPr>
+                  <pic:blipFill>
+                    <a:blip r:embed="rId5" cstate="print">
+                      <a:extLst>
+                        <a:ext uri="{28A0092B-C50C-407E-A947-70E740481C1C}">
+                          <a14:useLocalDpi xmlns:a14="http://schemas.microsoft.com/office/drawing/2010/main" val="0"/>
+                        </a:ext>
+                      </a:extLst>
+                    </a:blip>
+                    <a:stretch>
+                      <a:fillRect/>
+                    </a:stretch>
+                  </pic:blipFill>
+                  <pic:spPr>
+                    <a:xfrm>
+                      <a:off x="0" y="0"/>
+                      <a:ext cx="3575304" cy="1700784"/>
+                    </a:xfrm>
+                    <a:prstGeom prst="rect">
+                      <a:avLst/>
+                    </a:prstGeom>
+                  </pic:spPr>
+                </pic:pic>
+              </a:graphicData>
+            </a:graphic>
+          </wp:inline>
+        </w:drawing>
+      </w:r>
+    </w:p>
+    <w:p>
+      <w:pPr>
+        <w:pStyle w:val="Default"/>
+        <w:spacing w:after="120"/>
+        <w:jc w:val="center"/>
+      </w:pPr>
+    </w:p>
+    <w:p>
+      <w:pPr>
+        <w:pStyle w:val="Default"/>
+        <w:spacing w:after="120"/>
+        <w:jc w:val="center"/>
+      </w:pPr>
+      <w:r>
+        <w:t xml:space="preserve">Antoine Gaulin - </w:t>
+      </w:r>
+      <w:r>
+        <w:t>1845639</w:t>
+      </w:r>
+    </w:p>
+    <w:p>
+      <w:pPr>
+        <w:pStyle w:val="Default"/>
+        <w:spacing w:after="120"/>
+        <w:jc w:val="center"/>
+      </w:pPr>
+      <w:r>
+        <w:t>Sébastien Cadorette - 1734603</w:t>
+      </w:r>
+    </w:p>
+    <w:p>
+      <w:pPr>
+        <w:pStyle w:val="Default"/>
+        <w:spacing w:after="120"/>
+        <w:jc w:val="center"/>
+      </w:pPr>
+    </w:p>
+    <w:p>
+      <w:pPr>
+        <w:pStyle w:val="Default"/>
+        <w:spacing w:after="120"/>
+        <w:jc w:val="center"/>
+      </w:pPr>
+    </w:p>
+    <w:p>
+      <w:pPr>
+        <w:pStyle w:val="Default"/>
+        <w:spacing w:after="120"/>
+        <w:jc w:val="center"/>
+      </w:pPr>
+    </w:p>
+    <w:p>
+      <w:pPr>
+        <w:pStyle w:val="Default"/>
+        <w:spacing w:after="120"/>
+        <w:jc w:val="center"/>
+        <w:rPr>
+          <w:sz w:val="28"/>
+        </w:rPr>
+      </w:pPr>
+      <w:r>
+        <w:rPr>
+          <w:b/>
+          <w:bCs/>
+          <w:sz w:val="28"/>
+        </w:rPr>
+        <w:t>Travail pratique</w:t>
+      </w:r>
+    </w:p>
+    <w:p>
+      <w:pPr>
+        <w:pStyle w:val="Default"/>
+        <w:spacing w:after="120"/>
+        <w:jc w:val="center"/>
+      </w:pPr>
+      <w:r>
+        <w:t>TP4</w:t>
+      </w:r>
+    </w:p>
+    <w:p>
+      <w:pPr>
+        <w:pStyle w:val="Default"/>
+        <w:spacing w:after="120"/>
+        <w:jc w:val="center"/>
+      </w:pPr>
+    </w:p>
+    <w:p>
+      <w:pPr>
+        <w:pStyle w:val="Default"/>
+        <w:spacing w:after="120"/>
+        <w:jc w:val="center"/>
+      </w:pPr>
+    </w:p>
+    <w:p>
+      <w:pPr>
+        <w:pStyle w:val="Default"/>
+        <w:spacing w:after="120"/>
+        <w:jc w:val="center"/>
+      </w:pPr>
+    </w:p>
+    <w:p>
+      <w:pPr>
+        <w:pStyle w:val="Default"/>
+        <w:spacing w:after="120"/>
+        <w:jc w:val="center"/>
+      </w:pPr>
+      <w:r>
+        <w:t>Travail présenté à</w:t>
+      </w:r>
+    </w:p>
+    <w:p>
+      <w:pPr>
+        <w:pStyle w:val="Default"/>
+        <w:spacing w:after="120"/>
+        <w:jc w:val="center"/>
+      </w:pPr>
+      <w:r>
+        <w:t>F. Guibault</w:t>
+      </w:r>
+    </w:p>
+    <w:p>
+      <w:pPr>
+        <w:pStyle w:val="Default"/>
+        <w:spacing w:after="120"/>
+        <w:jc w:val="center"/>
+      </w:pPr>
+    </w:p>
+    <w:p>
+      <w:pPr>
+        <w:pStyle w:val="Default"/>
+        <w:spacing w:after="120"/>
+        <w:jc w:val="center"/>
+      </w:pPr>
+    </w:p>
+    <w:p>
+      <w:pPr>
+        <w:pStyle w:val="Default"/>
+        <w:spacing w:after="120"/>
+        <w:jc w:val="center"/>
+      </w:pPr>
+    </w:p>
+    <w:p>
+      <w:pPr>
+        <w:pStyle w:val="Default"/>
+        <w:spacing w:after="120" w:line="360" w:lineRule="auto"/>
+        <w:jc w:val="center"/>
+      </w:pPr>
+      <w:r>
+        <w:t>Dans le cadre du cours</w:t>
+      </w:r>
+    </w:p>
+    <w:p>
+      <w:pPr>
+        <w:pStyle w:val="Default"/>
+        <w:spacing w:after="120" w:line="360" w:lineRule="auto"/>
+        <w:jc w:val="center"/>
+      </w:pPr>
+      <w:r>
+        <w:t>LOG2410 – Conception Logicielle</w:t>
+      </w:r>
+    </w:p>
+    <w:p>
+      <w:pPr>
+        <w:pStyle w:val="Default"/>
+        <w:spacing w:after="120" w:line="360" w:lineRule="auto"/>
+        <w:jc w:val="center"/>
+      </w:pPr>
+    </w:p>
+    <w:p>
+      <w:pPr>
+        <w:pStyle w:val="Default"/>
+        <w:spacing w:after="120" w:line="360" w:lineRule="auto"/>
+        <w:jc w:val="center"/>
+      </w:pPr>
+    </w:p>
+    <w:p>
+      <w:pPr>
+        <w:pStyle w:val="Default"/>
+        <w:spacing w:after="120" w:line="360" w:lineRule="auto"/>
+        <w:jc w:val="center"/>
+      </w:pPr>
+    </w:p>
+    <w:p>
+      <w:pPr>
+        <w:pStyle w:val="Default"/>
+        <w:spacing w:after="120" w:line="360" w:lineRule="auto"/>
+        <w:jc w:val="center"/>
+      </w:pPr>
+      <w:r>
+        <w:t>Polytechnique Montréal</w:t>
+      </w:r>
+    </w:p>
+    <w:p>
+      <w:pPr>
+        <w:jc w:val="center"/>
+        <w:rPr>
+          <w:rFonts w:ascii="Times New Roman" w:eastAsia="Times New Roman" w:hAnsi="Times New Roman" w:cs="Times New Roman"/>
+          <w:noProof/>
+          <w:color w:val="000000"/>
+          <w:sz w:val="24"/>
+          <w:szCs w:val="24"/>
+          <w:lang w:eastAsia="fr-FR"/>
+        </w:rPr>
+      </w:pPr>
+      <w:r>
+        <w:rPr>
+          <w:rFonts w:ascii="Times New Roman" w:hAnsi="Times New Roman" w:cs="Times New Roman"/>
+          <w:sz w:val="24"/>
+          <w:szCs w:val="24"/>
+        </w:rPr>
+        <w:t xml:space="preserve">6 décembre </w:t>
+      </w:r>
+      <w:r>
+        <w:rPr>
+          <w:rFonts w:ascii="Times New Roman" w:hAnsi="Times New Roman" w:cs="Times New Roman"/>
+          <w:sz w:val="24"/>
+          <w:szCs w:val="24"/>
+        </w:rPr>
+        <w:t>2017</w:t>
+      </w:r>
+    </w:p>
+    <w:p>
+      <w:pPr>
         <w:pStyle w:val="Titre1"/>
         <w:spacing w:line="360" w:lineRule="auto"/>
         <w:jc w:val="both"/>
       </w:pPr>
       <w:r>
+        <w:lastRenderedPageBreak/>
         <w:t>Patron Visiteur</w:t>
       </w:r>
     </w:p>
@@ -133,8 +419,6 @@
         </w:rPr>
         <w:t>DiagrammeDeClasse_FileStringFindReplace.pdf</w:t>
       </w:r>
-      <w:bookmarkStart w:id="0" w:name="_GoBack"/>
-      <w:bookmarkEnd w:id="0"/>
       <w:r>
         <w:t>.</w:t>
       </w:r>
@@ -250,63 +534,366 @@
     </w:p>
     <w:p>
       <w:pPr>
+        <w:pStyle w:val="Titre2"/>
+      </w:pPr>
+      <w:r>
+        <w:t>1. Généralités</w:t>
+      </w:r>
+    </w:p>
+    <w:p>
+      <w:pPr>
+        <w:pStyle w:val="Titre3"/>
+      </w:pPr>
+      <w:r>
+        <w:t xml:space="preserve">1.1 </w:t>
+      </w:r>
+      <w:r>
+        <w:t>Intention et avantages du patron Commande</w:t>
+      </w:r>
+    </w:p>
+    <w:p>
+      <w:r>
+        <w:t>L’utilisation du patron visiteur permet d’ajouter, de supprimer et, ainsi, de gérer aisément de nouvelles opérat</w:t>
+      </w:r>
+      <w:r>
+        <w:t>ions sur une classe sans avoir à</w:t>
+      </w:r>
+      <w:r>
+        <w:t xml:space="preserve"> mod</w:t>
+      </w:r>
+      <w:r>
+        <w:t>i</w:t>
+      </w:r>
+      <w:r>
+        <w:t>fier celle-ci.  Les opérations sont indépendantes de cette classe.</w:t>
+      </w:r>
+    </w:p>
+    <w:p>
+      <w:pPr>
+        <w:pStyle w:val="Titre3"/>
+      </w:pPr>
+      <w:r>
+        <w:t xml:space="preserve">1.2 </w:t>
+      </w:r>
+      <w:r>
+        <w:t>Structure des classes</w:t>
+      </w:r>
+    </w:p>
+    <w:p>
+      <w:r>
+        <w:t xml:space="preserve">Dans le diagramme on retrouve deux parties.  D’une part, nous avons les commandes, et d’une autre nous avons l’exécuteur.  Les commandes ont une classe abstraite nommée </w:t>
+      </w:r>
+      <w:r>
+        <w:rPr>
+          <w:i/>
+        </w:rPr>
+        <w:t>AbsCommand</w:t>
+      </w:r>
+      <w:r>
+        <w:t xml:space="preserve">, de laquelle elles dérivent.  Les commandes sont </w:t>
+      </w:r>
+      <w:r>
+        <w:rPr>
+          <w:i/>
+        </w:rPr>
+        <w:t>TransformCommand</w:t>
+      </w:r>
+      <w:r>
+        <w:t xml:space="preserve">, </w:t>
+      </w:r>
+      <w:r>
+        <w:rPr>
+          <w:i/>
+        </w:rPr>
+        <w:t>ChecksumCommand</w:t>
+      </w:r>
+      <w:r>
+        <w:t xml:space="preserve"> et </w:t>
+      </w:r>
+      <w:r>
+        <w:rPr>
+          <w:i/>
+        </w:rPr>
+        <w:t>StringFindReplaceCommand</w:t>
+      </w:r>
+      <w:r>
+        <w:t xml:space="preserve">.  L’exécuteur est la classe </w:t>
+      </w:r>
+      <w:r>
+        <w:rPr>
+          <w:i/>
+        </w:rPr>
+        <w:t>CommandExecutor</w:t>
+      </w:r>
+      <w:r>
+        <w:t>.</w:t>
+      </w:r>
+      <w:r>
+        <w:t xml:space="preserve">  L’exécuteur contient toutes les transformations au moyen d’une liste, et permet de les exécuter grâce à la fonction </w:t>
+      </w:r>
+      <w:r>
+        <w:rPr>
+          <w:i/>
+        </w:rPr>
+        <w:t>ExecuteAllCommands()</w:t>
+      </w:r>
+      <w:r>
+        <w:t>.</w:t>
+      </w:r>
+    </w:p>
+    <w:p>
+      <w:r>
+        <w:t xml:space="preserve">Voir le </w:t>
+      </w:r>
+      <w:r>
+        <w:t>fichier</w:t>
+      </w:r>
+      <w:r>
+        <w:t xml:space="preserve"> </w:t>
+      </w:r>
+      <w:r>
+        <w:rPr>
+          <w:i/>
+        </w:rPr>
+        <w:t>DiagrammeDeClasse_Command.pdf</w:t>
+      </w:r>
+      <w:r>
+        <w:t xml:space="preserve"> po</w:t>
+      </w:r>
+      <w:r>
+        <w:t>ur le diagramme de classes du patron Commande</w:t>
+      </w:r>
+      <w:r>
+        <w:t>.</w:t>
+      </w:r>
+    </w:p>
+    <w:p>
+      <w:pPr>
+        <w:pStyle w:val="Titre2"/>
+      </w:pPr>
+      <w:r>
+        <w:t>2.</w:t>
+      </w:r>
+      <w:r>
+        <w:t xml:space="preserve"> </w:t>
+      </w:r>
+      <w:r>
+        <w:t>Relation avec deux autres patrons de conception</w:t>
+      </w:r>
+    </w:p>
+    <w:p>
+      <w:pPr>
+        <w:pStyle w:val="Titre3"/>
+      </w:pPr>
+      <w:r>
+        <w:t xml:space="preserve">2.1 </w:t>
+      </w:r>
+      <w:r>
+        <w:t>Noms et intentions</w:t>
+      </w:r>
+    </w:p>
+    <w:p>
+      <w:r>
+        <w:t xml:space="preserve">La classe </w:t>
+      </w:r>
+      <w:r>
+        <w:rPr>
+          <w:i/>
+        </w:rPr>
+        <w:t>CommandExecutor</w:t>
+      </w:r>
+      <w:r>
+        <w:t xml:space="preserve"> participe égalemet </w:t>
+      </w:r>
+      <w:r>
+        <w:t xml:space="preserve">aux patrons </w:t>
+      </w:r>
+      <w:r>
+        <w:rPr>
+          <w:i/>
+        </w:rPr>
+        <w:t>Template Method</w:t>
+      </w:r>
+      <w:r>
+        <w:t xml:space="preserve"> et </w:t>
+      </w:r>
+      <w:r>
+        <w:rPr>
+          <w:i/>
+        </w:rPr>
+        <w:t>Strategy</w:t>
+      </w:r>
+      <w:r>
+        <w:t>.</w:t>
+      </w:r>
+    </w:p>
+    <w:p>
+      <w:pPr>
+        <w:pStyle w:val="Titre4"/>
+      </w:pPr>
+      <w:r>
+        <w:t xml:space="preserve">2.1.1 </w:t>
+      </w:r>
+      <w:r>
+        <w:t>Template</w:t>
+      </w:r>
+      <w:r>
+        <w:t xml:space="preserve"> </w:t>
+      </w:r>
+      <w:r>
+        <w:t>Method</w:t>
+      </w:r>
+    </w:p>
+    <w:p>
+      <w:r>
+        <w:t xml:space="preserve">Le patron </w:t>
+      </w:r>
+      <w:r>
+        <w:rPr>
+          <w:i/>
+        </w:rPr>
+        <w:t>Template Method</w:t>
+      </w:r>
+      <w:r>
+        <w:t xml:space="preserve"> suggère la définition d’une interface, ce qui permet à ses sous-classes d’avoir un bon point de départ pour leur construction plus élaborée.  Il donne avantage principalement à l’implantation d’un algorithme.</w:t>
+      </w:r>
+      <w:bookmarkStart w:id="0" w:name="_GoBack"/>
+      <w:bookmarkEnd w:id="0"/>
+    </w:p>
+    <w:p>
+      <w:pPr>
+        <w:pStyle w:val="Titre4"/>
+      </w:pPr>
+      <w:r>
+        <w:t>2.1.2</w:t>
+      </w:r>
+      <w:r>
+        <w:t xml:space="preserve"> </w:t>
+      </w:r>
+      <w:r>
+        <w:t>Strategy</w:t>
+      </w:r>
+    </w:p>
+    <w:p>
+      <w:r>
+        <w:t>On utilise une classe pour facilite</w:t>
+      </w:r>
+      <w:r>
+        <w:t>r l’implémentation d’opérations, plutôt que d’écrire au long à chaque fois l’opération que l’</w:t>
+      </w:r>
+      <w:r>
+        <w:t>on veut effectuer.  Cela permet d’implémenter un algorithme de façon simple, et de créer des sous-classes pour chacune des variantes de cette algorithme.  Le code commun est alors placé dans une classe abstraite pour réduire la quantité de code redondante.</w:t>
+      </w:r>
+    </w:p>
+    <w:p>
+      <w:pPr>
+        <w:pStyle w:val="Titre3"/>
+      </w:pPr>
+      <w:r>
+        <w:t xml:space="preserve">2.2 </w:t>
+      </w:r>
+      <w:r>
+        <w:t>Éléments de la classe qui sont caractéristiques à ces patrons</w:t>
+      </w:r>
+    </w:p>
+    <w:p>
+      <w:pPr>
+        <w:pStyle w:val="Titre4"/>
+      </w:pPr>
+      <w:r>
+        <w:t>2.2.1 Template Method</w:t>
+      </w:r>
+    </w:p>
+    <w:p/>
+    <w:p>
+      <w:pPr>
+        <w:pStyle w:val="Titre4"/>
+      </w:pPr>
+      <w:r>
+        <w:t>2.2.2 Strategy</w:t>
+      </w:r>
+    </w:p>
+    <w:p>
+      <w:r>
+        <w:t xml:space="preserve">Chaque commande peut être perçue comme une variante d’un algorithme.  En effet, nous retrouvons une classe abstraite </w:t>
+      </w:r>
+      <w:r>
+        <w:rPr>
+          <w:i/>
+        </w:rPr>
+        <w:t>AbsCommand</w:t>
+      </w:r>
+      <w:r>
+        <w:t xml:space="preserve"> qui est la base des commandes ayant chacune leur petite variante.</w:t>
+      </w:r>
+    </w:p>
+    <w:p>
+      <w:pPr>
+        <w:pStyle w:val="Titre3"/>
+      </w:pPr>
+      <w:r>
+        <w:lastRenderedPageBreak/>
+        <w:t xml:space="preserve">2.3 </w:t>
+      </w:r>
+      <w:r>
+        <w:t>Raisons de l’utilisation du patron Commande</w:t>
+      </w:r>
+    </w:p>
+    <w:p>
+      <w:r>
+        <w:t>Le patron permet de gérer de façon efficace et simple une série de commande qu’on veut effectuer sur une autre classe.  L’utilisation du patron Commande permettra de regrouper toutes ses commandes au même endroit et de les exécuter au moment voulu.  De plus, si en cours de développemen</w:t>
+      </w:r>
+      <w:r>
+        <w:t>t, une nouvelle commande doit être ajoutée au programme,</w:t>
+      </w:r>
+      <w:r>
+        <w:t xml:space="preserve"> il sera facile de le faire en y </w:t>
+      </w:r>
+      <w:r>
+        <w:t>ajoutant qu’une sous-classe</w:t>
+      </w:r>
+      <w:r>
+        <w:t xml:space="preserve"> à la classe de commandes abstraites</w:t>
+      </w:r>
+      <w:r>
+        <w:t>.  Aucune autre modification n’a besoin d’être apportée au reste du programme.</w:t>
+      </w:r>
+    </w:p>
+    <w:p>
+      <w:pPr>
+        <w:pStyle w:val="Titre2"/>
+      </w:pPr>
+      <w:r>
+        <w:t>3. Ajout de nouvelles commandes</w:t>
+      </w:r>
+    </w:p>
+    <w:p>
+      <w:r>
+        <w:t>Non, aucune autre classe n’a besoin d’être modifiée pour ajouter une nouvelle commande, autre que la nouvelle commande elle-même.  C’est c</w:t>
+      </w:r>
+      <w:r>
+        <w:t>e que permet le patron Commande d’ailleurs.  L’ajout de nouvelles commandes doit se faire de façon facile et simple, sans avoir à repasser à travers tout le code pour y ajouter les nouvelles fonctionnalités.</w:t>
+      </w:r>
+      <w:r>
+        <w:t xml:space="preserve">  Une nouvelle commande sera donc simplement ajoutée en créant une nouvelle sous-classe de </w:t>
+      </w:r>
+      <w:r>
+        <w:rPr>
+          <w:i/>
+        </w:rPr>
+        <w:t>AbsCommand</w:t>
+      </w:r>
+      <w:r>
+        <w:t>.</w:t>
+      </w:r>
+    </w:p>
+    <w:p>
+      <w:pPr>
         <w:spacing w:line="360" w:lineRule="auto"/>
         <w:jc w:val="both"/>
       </w:pPr>
-    </w:p>
-    <w:p>
-      <w:pPr>
-        <w:spacing w:line="360" w:lineRule="auto"/>
-        <w:jc w:val="both"/>
-      </w:pPr>
-    </w:p>
-    <w:p>
-      <w:pPr>
-        <w:pStyle w:val="Pardeliste"/>
-        <w:numPr>
-          <w:ilvl w:val="0"/>
-          <w:numId w:val="1"/>
-        </w:numPr>
-        <w:spacing w:line="360" w:lineRule="auto"/>
-        <w:jc w:val="both"/>
-      </w:pPr>
-      <w:r>
-        <w:t xml:space="preserve">L’intention du patron visiteur permet </w:t>
-      </w:r>
-      <w:r>
-        <w:t>d’</w:t>
-      </w:r>
-      <w:r>
-        <w:t xml:space="preserve">ajouter, de supprimer et ainsi de </w:t>
-      </w:r>
-      <w:r>
-        <w:t>gérer aisément de nouvelles opération</w:t>
-      </w:r>
-      <w:r>
-        <w:t>s</w:t>
-      </w:r>
-      <w:r>
-        <w:t xml:space="preserve"> sur une classe</w:t>
-      </w:r>
-      <w:r>
-        <w:t xml:space="preserve"> sans la modifier. Les opérations deviennent indépendantes de cette classe.</w:t>
-      </w:r>
       <w:r>
         <w:t xml:space="preserve"> </w:t>
-      </w:r>
-    </w:p>
-    <w:p>
-      <w:pPr>
-        <w:pStyle w:val="Pardeliste"/>
-        <w:numPr>
-          <w:ilvl w:val="0"/>
-          <w:numId w:val="1"/>
-        </w:numPr>
-        <w:spacing w:line="360" w:lineRule="auto"/>
-        <w:jc w:val="both"/>
-      </w:pPr>
-      <w:r>
-        <w:t xml:space="preserve">Voir </w:t>
       </w:r>
     </w:p>
     <w:sectPr>
@@ -852,6 +1439,50 @@
       <w:szCs w:val="26"/>
     </w:rPr>
   </w:style>
+  <w:style w:type="paragraph" w:styleId="Titre3">
+    <w:name w:val="heading 3"/>
+    <w:basedOn w:val="Normal"/>
+    <w:next w:val="Normal"/>
+    <w:link w:val="Titre3Car"/>
+    <w:uiPriority w:val="9"/>
+    <w:unhideWhenUsed/>
+    <w:qFormat/>
+    <w:rsid w:val="00EE01BA"/>
+    <w:pPr>
+      <w:keepNext/>
+      <w:keepLines/>
+      <w:spacing w:before="40" w:after="0"/>
+      <w:outlineLvl w:val="2"/>
+    </w:pPr>
+    <w:rPr>
+      <w:rFonts w:asciiTheme="majorHAnsi" w:eastAsiaTheme="majorEastAsia" w:hAnsiTheme="majorHAnsi" w:cstheme="majorBidi"/>
+      <w:color w:val="1F4D78" w:themeColor="accent1" w:themeShade="7F"/>
+      <w:sz w:val="24"/>
+      <w:szCs w:val="24"/>
+    </w:rPr>
+  </w:style>
+  <w:style w:type="paragraph" w:styleId="Titre4">
+    <w:name w:val="heading 4"/>
+    <w:basedOn w:val="Normal"/>
+    <w:next w:val="Normal"/>
+    <w:link w:val="Titre4Car"/>
+    <w:uiPriority w:val="9"/>
+    <w:unhideWhenUsed/>
+    <w:qFormat/>
+    <w:rsid w:val="00F0073E"/>
+    <w:pPr>
+      <w:keepNext/>
+      <w:keepLines/>
+      <w:spacing w:before="40" w:after="0"/>
+      <w:outlineLvl w:val="3"/>
+    </w:pPr>
+    <w:rPr>
+      <w:rFonts w:asciiTheme="majorHAnsi" w:eastAsiaTheme="majorEastAsia" w:hAnsiTheme="majorHAnsi" w:cstheme="majorBidi"/>
+      <w:i/>
+      <w:iCs/>
+      <w:color w:val="2E74B5" w:themeColor="accent1" w:themeShade="BF"/>
+    </w:rPr>
+  </w:style>
   <w:style w:type="character" w:default="1" w:styleId="Policepardfaut">
     <w:name w:val="Default Paragraph Font"/>
     <w:uiPriority w:val="1"/>
@@ -914,6 +1545,48 @@
       <w:color w:val="2E74B5" w:themeColor="accent1" w:themeShade="BF"/>
       <w:sz w:val="26"/>
       <w:szCs w:val="26"/>
+    </w:rPr>
+  </w:style>
+  <w:style w:type="character" w:customStyle="1" w:styleId="Titre3Car">
+    <w:name w:val="Titre 3 Car"/>
+    <w:basedOn w:val="Policepardfaut"/>
+    <w:link w:val="Titre3"/>
+    <w:uiPriority w:val="9"/>
+    <w:rsid w:val="00EE01BA"/>
+    <w:rPr>
+      <w:rFonts w:asciiTheme="majorHAnsi" w:eastAsiaTheme="majorEastAsia" w:hAnsiTheme="majorHAnsi" w:cstheme="majorBidi"/>
+      <w:color w:val="1F4D78" w:themeColor="accent1" w:themeShade="7F"/>
+      <w:sz w:val="24"/>
+      <w:szCs w:val="24"/>
+    </w:rPr>
+  </w:style>
+  <w:style w:type="character" w:customStyle="1" w:styleId="Titre4Car">
+    <w:name w:val="Titre 4 Car"/>
+    <w:basedOn w:val="Policepardfaut"/>
+    <w:link w:val="Titre4"/>
+    <w:uiPriority w:val="9"/>
+    <w:rsid w:val="00F0073E"/>
+    <w:rPr>
+      <w:rFonts w:asciiTheme="majorHAnsi" w:eastAsiaTheme="majorEastAsia" w:hAnsiTheme="majorHAnsi" w:cstheme="majorBidi"/>
+      <w:i/>
+      <w:iCs/>
+      <w:color w:val="2E74B5" w:themeColor="accent1" w:themeShade="BF"/>
+    </w:rPr>
+  </w:style>
+  <w:style w:type="paragraph" w:customStyle="1" w:styleId="Default">
+    <w:name w:val="Default"/>
+    <w:rsid w:val="001E0AD2"/>
+    <w:pPr>
+      <w:autoSpaceDE w:val="0"/>
+      <w:autoSpaceDN w:val="0"/>
+      <w:adjustRightInd w:val="0"/>
+      <w:spacing w:after="0" w:line="240" w:lineRule="auto"/>
+    </w:pPr>
+    <w:rPr>
+      <w:rFonts w:ascii="Times New Roman" w:hAnsi="Times New Roman" w:cs="Times New Roman"/>
+      <w:color w:val="000000"/>
+      <w:sz w:val="24"/>
+      <w:szCs w:val="24"/>
     </w:rPr>
   </w:style>
 </w:styles>

</xml_diff>

<commit_message>
SC : Verion finale du tp5 remise sur Moodle.
</commit_message>
<xml_diff>
--- a/tp5/ReponsesAuxQuestions (mettre en pdf).docx
+++ b/tp5/ReponsesAuxQuestions (mettre en pdf).docx
@@ -1,6 +1,6 @@
 
 <file path=word/document.xml><?xml version="1.0" encoding="utf-8"?>
-<w:document xmlns:wpc="http://schemas.microsoft.com/office/word/2010/wordprocessingCanvas" xmlns:mo="http://schemas.microsoft.com/office/mac/office/2008/main" xmlns:mc="http://schemas.openxmlformats.org/markup-compatibility/2006" xmlns:mv="urn:schemas-microsoft-com:mac:vml" xmlns:o="urn:schemas-microsoft-com:office:office" xmlns:r="http://schemas.openxmlformats.org/officeDocument/2006/relationships" xmlns:m="http://schemas.openxmlformats.org/officeDocument/2006/math" xmlns:v="urn:schemas-microsoft-com:vml" xmlns:wp14="http://schemas.microsoft.com/office/word/2010/wordprocessingDrawing" xmlns:wp="http://schemas.openxmlformats.org/drawingml/2006/wordprocessingDrawing" xmlns:w10="urn:schemas-microsoft-com:office:word" xmlns:w="http://schemas.openxmlformats.org/wordprocessingml/2006/main" xmlns:w14="http://schemas.microsoft.com/office/word/2010/wordml" xmlns:w15="http://schemas.microsoft.com/office/word/2012/wordml" xmlns:wpg="http://schemas.microsoft.com/office/word/2010/wordprocessingGroup" xmlns:wpi="http://schemas.microsoft.com/office/word/2010/wordprocessingInk" xmlns:wne="http://schemas.microsoft.com/office/word/2006/wordml" xmlns:wps="http://schemas.microsoft.com/office/word/2010/wordprocessingShape" mc:Ignorable="w14 w15 wp14">
+<w:document xmlns:wpc="http://schemas.microsoft.com/office/word/2010/wordprocessingCanvas" xmlns:cx="http://schemas.microsoft.com/office/drawing/2014/chartex" xmlns:cx1="http://schemas.microsoft.com/office/drawing/2015/9/8/chartex" xmlns:cx2="http://schemas.microsoft.com/office/drawing/2015/10/21/chartex" xmlns:cx3="http://schemas.microsoft.com/office/drawing/2016/5/9/chartex" xmlns:cx4="http://schemas.microsoft.com/office/drawing/2016/5/10/chartex" xmlns:cx5="http://schemas.microsoft.com/office/drawing/2016/5/11/chartex" xmlns:cx6="http://schemas.microsoft.com/office/drawing/2016/5/12/chartex" xmlns:cx7="http://schemas.microsoft.com/office/drawing/2016/5/13/chartex" xmlns:cx8="http://schemas.microsoft.com/office/drawing/2016/5/14/chartex" xmlns:mc="http://schemas.openxmlformats.org/markup-compatibility/2006" xmlns:aink="http://schemas.microsoft.com/office/drawing/2016/ink" xmlns:am3d="http://schemas.microsoft.com/office/drawing/2017/model3d" xmlns:o="urn:schemas-microsoft-com:office:office" xmlns:r="http://schemas.openxmlformats.org/officeDocument/2006/relationships" xmlns:m="http://schemas.openxmlformats.org/officeDocument/2006/math" xmlns:v="urn:schemas-microsoft-com:vml" xmlns:wp14="http://schemas.microsoft.com/office/word/2010/wordprocessingDrawing" xmlns:wp="http://schemas.openxmlformats.org/drawingml/2006/wordprocessingDrawing" xmlns:w10="urn:schemas-microsoft-com:office:word" xmlns:w="http://schemas.openxmlformats.org/wordprocessingml/2006/main" xmlns:w14="http://schemas.microsoft.com/office/word/2010/wordml" xmlns:w15="http://schemas.microsoft.com/office/word/2012/wordml" xmlns:w16cid="http://schemas.microsoft.com/office/word/2016/wordml/cid" xmlns:w16se="http://schemas.microsoft.com/office/word/2015/wordml/symex" xmlns:wpg="http://schemas.microsoft.com/office/word/2010/wordprocessingGroup" xmlns:wpi="http://schemas.microsoft.com/office/word/2010/wordprocessingInk" xmlns:wne="http://schemas.microsoft.com/office/word/2006/wordml" xmlns:wps="http://schemas.microsoft.com/office/word/2010/wordprocessingShape" mc:Ignorable="w14 w15 w16se w16cid wp14">
   <w:body>
     <w:p>
       <w:pPr>
@@ -14,6 +14,7 @@
           <w:lang w:eastAsia="fr-FR"/>
         </w:rPr>
       </w:pPr>
+      <w:bookmarkStart w:id="0" w:name="_GoBack"/>
       <w:r>
         <w:rPr>
           <w:rFonts w:ascii="Arial" w:eastAsia="Times New Roman" w:hAnsi="Arial" w:cs="Arial"/>
@@ -71,6 +72,9 @@
         <w:pStyle w:val="Default"/>
         <w:spacing w:after="120"/>
         <w:jc w:val="center"/>
+        <w:rPr>
+          <w:rFonts w:ascii="Arial" w:hAnsi="Arial" w:cs="Arial"/>
+        </w:rPr>
       </w:pPr>
     </w:p>
     <w:p>
@@ -78,12 +82,29 @@
         <w:pStyle w:val="Default"/>
         <w:spacing w:after="120"/>
         <w:jc w:val="center"/>
-      </w:pPr>
-      <w:r>
-        <w:t xml:space="preserve">Antoine Gaulin - </w:t>
-      </w:r>
-      <w:r>
-        <w:t>1845639</w:t>
+        <w:rPr>
+          <w:rFonts w:ascii="Arial" w:hAnsi="Arial" w:cs="Arial"/>
+        </w:rPr>
+      </w:pPr>
+      <w:r>
+        <w:rPr>
+          <w:rFonts w:ascii="Arial" w:hAnsi="Arial" w:cs="Arial"/>
+        </w:rPr>
+        <w:t xml:space="preserve">Antoine </w:t>
+      </w:r>
+      <w:proofErr w:type="spellStart"/>
+      <w:r>
+        <w:rPr>
+          <w:rFonts w:ascii="Arial" w:hAnsi="Arial" w:cs="Arial"/>
+        </w:rPr>
+        <w:t>Gaulin</w:t>
+      </w:r>
+      <w:proofErr w:type="spellEnd"/>
+      <w:r>
+        <w:rPr>
+          <w:rFonts w:ascii="Arial" w:hAnsi="Arial" w:cs="Arial"/>
+        </w:rPr>
+        <w:t xml:space="preserve"> - 1845639</w:t>
       </w:r>
     </w:p>
     <w:p>
@@ -91,8 +112,14 @@
         <w:pStyle w:val="Default"/>
         <w:spacing w:after="120"/>
         <w:jc w:val="center"/>
-      </w:pPr>
-      <w:r>
+        <w:rPr>
+          <w:rFonts w:ascii="Arial" w:hAnsi="Arial" w:cs="Arial"/>
+        </w:rPr>
+      </w:pPr>
+      <w:r>
+        <w:rPr>
+          <w:rFonts w:ascii="Arial" w:hAnsi="Arial" w:cs="Arial"/>
+        </w:rPr>
         <w:t>Sébastien Cadorette - 1734603</w:t>
       </w:r>
     </w:p>
@@ -101,6 +128,9 @@
         <w:pStyle w:val="Default"/>
         <w:spacing w:after="120"/>
         <w:jc w:val="center"/>
+        <w:rPr>
+          <w:rFonts w:ascii="Arial" w:hAnsi="Arial" w:cs="Arial"/>
+        </w:rPr>
       </w:pPr>
     </w:p>
     <w:p>
@@ -108,6 +138,9 @@
         <w:pStyle w:val="Default"/>
         <w:spacing w:after="120"/>
         <w:jc w:val="center"/>
+        <w:rPr>
+          <w:rFonts w:ascii="Arial" w:hAnsi="Arial" w:cs="Arial"/>
+        </w:rPr>
       </w:pPr>
     </w:p>
     <w:p>
@@ -115,6 +148,9 @@
         <w:pStyle w:val="Default"/>
         <w:spacing w:after="120"/>
         <w:jc w:val="center"/>
+        <w:rPr>
+          <w:rFonts w:ascii="Arial" w:hAnsi="Arial" w:cs="Arial"/>
+        </w:rPr>
       </w:pPr>
     </w:p>
     <w:p>
@@ -123,11 +159,13 @@
         <w:spacing w:after="120"/>
         <w:jc w:val="center"/>
         <w:rPr>
+          <w:rFonts w:ascii="Arial" w:hAnsi="Arial" w:cs="Arial"/>
           <w:sz w:val="28"/>
         </w:rPr>
       </w:pPr>
       <w:r>
         <w:rPr>
+          <w:rFonts w:ascii="Arial" w:hAnsi="Arial" w:cs="Arial"/>
           <w:b/>
           <w:bCs/>
           <w:sz w:val="28"/>
@@ -140,8 +178,14 @@
         <w:pStyle w:val="Default"/>
         <w:spacing w:after="120"/>
         <w:jc w:val="center"/>
-      </w:pPr>
-      <w:r>
+        <w:rPr>
+          <w:rFonts w:ascii="Arial" w:hAnsi="Arial" w:cs="Arial"/>
+        </w:rPr>
+      </w:pPr>
+      <w:r>
+        <w:rPr>
+          <w:rFonts w:ascii="Arial" w:hAnsi="Arial" w:cs="Arial"/>
+        </w:rPr>
         <w:t>TP4</w:t>
       </w:r>
     </w:p>
@@ -150,6 +194,9 @@
         <w:pStyle w:val="Default"/>
         <w:spacing w:after="120"/>
         <w:jc w:val="center"/>
+        <w:rPr>
+          <w:rFonts w:ascii="Arial" w:hAnsi="Arial" w:cs="Arial"/>
+        </w:rPr>
       </w:pPr>
     </w:p>
     <w:p>
@@ -157,6 +204,9 @@
         <w:pStyle w:val="Default"/>
         <w:spacing w:after="120"/>
         <w:jc w:val="center"/>
+        <w:rPr>
+          <w:rFonts w:ascii="Arial" w:hAnsi="Arial" w:cs="Arial"/>
+        </w:rPr>
       </w:pPr>
     </w:p>
     <w:p>
@@ -164,6 +214,9 @@
         <w:pStyle w:val="Default"/>
         <w:spacing w:after="120"/>
         <w:jc w:val="center"/>
+        <w:rPr>
+          <w:rFonts w:ascii="Arial" w:hAnsi="Arial" w:cs="Arial"/>
+        </w:rPr>
       </w:pPr>
     </w:p>
     <w:p>
@@ -171,8 +224,14 @@
         <w:pStyle w:val="Default"/>
         <w:spacing w:after="120"/>
         <w:jc w:val="center"/>
-      </w:pPr>
-      <w:r>
+        <w:rPr>
+          <w:rFonts w:ascii="Arial" w:hAnsi="Arial" w:cs="Arial"/>
+        </w:rPr>
+      </w:pPr>
+      <w:r>
+        <w:rPr>
+          <w:rFonts w:ascii="Arial" w:hAnsi="Arial" w:cs="Arial"/>
+        </w:rPr>
         <w:t>Travail présenté à</w:t>
       </w:r>
     </w:p>
@@ -181,16 +240,33 @@
         <w:pStyle w:val="Default"/>
         <w:spacing w:after="120"/>
         <w:jc w:val="center"/>
-      </w:pPr>
-      <w:r>
-        <w:t>F. Guibault</w:t>
-      </w:r>
+        <w:rPr>
+          <w:rFonts w:ascii="Arial" w:hAnsi="Arial" w:cs="Arial"/>
+        </w:rPr>
+      </w:pPr>
+      <w:r>
+        <w:rPr>
+          <w:rFonts w:ascii="Arial" w:hAnsi="Arial" w:cs="Arial"/>
+        </w:rPr>
+        <w:t xml:space="preserve">F. </w:t>
+      </w:r>
+      <w:proofErr w:type="spellStart"/>
+      <w:r>
+        <w:rPr>
+          <w:rFonts w:ascii="Arial" w:hAnsi="Arial" w:cs="Arial"/>
+        </w:rPr>
+        <w:t>Guibault</w:t>
+      </w:r>
+      <w:proofErr w:type="spellEnd"/>
     </w:p>
     <w:p>
       <w:pPr>
         <w:pStyle w:val="Default"/>
         <w:spacing w:after="120"/>
         <w:jc w:val="center"/>
+        <w:rPr>
+          <w:rFonts w:ascii="Arial" w:hAnsi="Arial" w:cs="Arial"/>
+        </w:rPr>
       </w:pPr>
     </w:p>
     <w:p>
@@ -198,6 +274,9 @@
         <w:pStyle w:val="Default"/>
         <w:spacing w:after="120"/>
         <w:jc w:val="center"/>
+        <w:rPr>
+          <w:rFonts w:ascii="Arial" w:hAnsi="Arial" w:cs="Arial"/>
+        </w:rPr>
       </w:pPr>
     </w:p>
     <w:p>
@@ -205,6 +284,9 @@
         <w:pStyle w:val="Default"/>
         <w:spacing w:after="120"/>
         <w:jc w:val="center"/>
+        <w:rPr>
+          <w:rFonts w:ascii="Arial" w:hAnsi="Arial" w:cs="Arial"/>
+        </w:rPr>
       </w:pPr>
     </w:p>
     <w:p>
@@ -212,8 +294,14 @@
         <w:pStyle w:val="Default"/>
         <w:spacing w:after="120" w:line="360" w:lineRule="auto"/>
         <w:jc w:val="center"/>
-      </w:pPr>
-      <w:r>
+        <w:rPr>
+          <w:rFonts w:ascii="Arial" w:hAnsi="Arial" w:cs="Arial"/>
+        </w:rPr>
+      </w:pPr>
+      <w:r>
+        <w:rPr>
+          <w:rFonts w:ascii="Arial" w:hAnsi="Arial" w:cs="Arial"/>
+        </w:rPr>
         <w:t>Dans le cadre du cours</w:t>
       </w:r>
     </w:p>
@@ -222,8 +310,14 @@
         <w:pStyle w:val="Default"/>
         <w:spacing w:after="120" w:line="360" w:lineRule="auto"/>
         <w:jc w:val="center"/>
-      </w:pPr>
-      <w:r>
+        <w:rPr>
+          <w:rFonts w:ascii="Arial" w:hAnsi="Arial" w:cs="Arial"/>
+        </w:rPr>
+      </w:pPr>
+      <w:r>
+        <w:rPr>
+          <w:rFonts w:ascii="Arial" w:hAnsi="Arial" w:cs="Arial"/>
+        </w:rPr>
         <w:t>LOG2410 – Conception Logicielle</w:t>
       </w:r>
     </w:p>
@@ -232,6 +326,9 @@
         <w:pStyle w:val="Default"/>
         <w:spacing w:after="120" w:line="360" w:lineRule="auto"/>
         <w:jc w:val="center"/>
+        <w:rPr>
+          <w:rFonts w:ascii="Arial" w:hAnsi="Arial" w:cs="Arial"/>
+        </w:rPr>
       </w:pPr>
     </w:p>
     <w:p>
@@ -239,6 +336,9 @@
         <w:pStyle w:val="Default"/>
         <w:spacing w:after="120" w:line="360" w:lineRule="auto"/>
         <w:jc w:val="center"/>
+        <w:rPr>
+          <w:rFonts w:ascii="Arial" w:hAnsi="Arial" w:cs="Arial"/>
+        </w:rPr>
       </w:pPr>
     </w:p>
     <w:p>
@@ -246,6 +346,9 @@
         <w:pStyle w:val="Default"/>
         <w:spacing w:after="120" w:line="360" w:lineRule="auto"/>
         <w:jc w:val="center"/>
+        <w:rPr>
+          <w:rFonts w:ascii="Arial" w:hAnsi="Arial" w:cs="Arial"/>
+        </w:rPr>
       </w:pPr>
     </w:p>
     <w:p>
@@ -253,8 +356,14 @@
         <w:pStyle w:val="Default"/>
         <w:spacing w:after="120" w:line="360" w:lineRule="auto"/>
         <w:jc w:val="center"/>
-      </w:pPr>
-      <w:r>
+        <w:rPr>
+          <w:rFonts w:ascii="Arial" w:hAnsi="Arial" w:cs="Arial"/>
+        </w:rPr>
+      </w:pPr>
+      <w:r>
+        <w:rPr>
+          <w:rFonts w:ascii="Arial" w:hAnsi="Arial" w:cs="Arial"/>
+        </w:rPr>
         <w:t>Polytechnique Montréal</w:t>
       </w:r>
     </w:p>
@@ -262,7 +371,7 @@
       <w:pPr>
         <w:jc w:val="center"/>
         <w:rPr>
-          <w:rFonts w:ascii="Times New Roman" w:eastAsia="Times New Roman" w:hAnsi="Times New Roman" w:cs="Times New Roman"/>
+          <w:rFonts w:ascii="Arial" w:eastAsia="Times New Roman" w:hAnsi="Arial" w:cs="Arial"/>
           <w:noProof/>
           <w:color w:val="000000"/>
           <w:sz w:val="24"/>
@@ -272,7 +381,7 @@
       </w:pPr>
       <w:r>
         <w:rPr>
-          <w:rFonts w:ascii="Times New Roman" w:hAnsi="Times New Roman" w:cs="Times New Roman"/>
+          <w:rFonts w:ascii="Arial" w:hAnsi="Arial" w:cs="Arial"/>
           <w:sz w:val="24"/>
           <w:szCs w:val="24"/>
         </w:rPr>
@@ -280,7 +389,7 @@
       </w:r>
       <w:r>
         <w:rPr>
-          <w:rFonts w:ascii="Times New Roman" w:hAnsi="Times New Roman" w:cs="Times New Roman"/>
+          <w:rFonts w:ascii="Arial" w:hAnsi="Arial" w:cs="Arial"/>
           <w:sz w:val="24"/>
           <w:szCs w:val="24"/>
         </w:rPr>
@@ -292,8 +401,14 @@
         <w:pStyle w:val="Titre1"/>
         <w:spacing w:line="360" w:lineRule="auto"/>
         <w:jc w:val="both"/>
-      </w:pPr>
-      <w:r>
+        <w:rPr>
+          <w:rFonts w:ascii="Arial" w:hAnsi="Arial" w:cs="Arial"/>
+        </w:rPr>
+      </w:pPr>
+      <w:r>
+        <w:rPr>
+          <w:rFonts w:ascii="Arial" w:hAnsi="Arial" w:cs="Arial"/>
+        </w:rPr>
         <w:lastRenderedPageBreak/>
         <w:t>Patron Visiteur</w:t>
       </w:r>
@@ -303,8 +418,14 @@
         <w:pStyle w:val="Titre2"/>
         <w:spacing w:line="360" w:lineRule="auto"/>
         <w:jc w:val="both"/>
-      </w:pPr>
-      <w:r>
+        <w:rPr>
+          <w:rFonts w:ascii="Arial" w:hAnsi="Arial" w:cs="Arial"/>
+        </w:rPr>
+      </w:pPr>
+      <w:r>
+        <w:rPr>
+          <w:rFonts w:ascii="Arial" w:hAnsi="Arial" w:cs="Arial"/>
+        </w:rPr>
         <w:t>Question 1 : Intention et avantages</w:t>
       </w:r>
     </w:p>
@@ -312,8 +433,14 @@
       <w:pPr>
         <w:spacing w:line="360" w:lineRule="auto"/>
         <w:jc w:val="both"/>
-      </w:pPr>
-      <w:r>
+        <w:rPr>
+          <w:rFonts w:ascii="Arial" w:hAnsi="Arial" w:cs="Arial"/>
+        </w:rPr>
+      </w:pPr>
+      <w:r>
+        <w:rPr>
+          <w:rFonts w:ascii="Arial" w:hAnsi="Arial" w:cs="Arial"/>
+        </w:rPr>
         <w:t xml:space="preserve">L’intention du patron visiteur permet d’ajouter, de supprimer et ainsi de gérer aisément de nouvelles opérations sur une classe sans la modifier. Les opérations deviennent indépendantes de cette classe. </w:t>
       </w:r>
     </w:p>
@@ -322,14 +449,26 @@
         <w:pStyle w:val="Titre2"/>
         <w:spacing w:line="360" w:lineRule="auto"/>
         <w:jc w:val="both"/>
-      </w:pPr>
-      <w:r>
+        <w:rPr>
+          <w:rFonts w:ascii="Arial" w:hAnsi="Arial" w:cs="Arial"/>
+        </w:rPr>
+      </w:pPr>
+      <w:r>
+        <w:rPr>
+          <w:rFonts w:ascii="Arial" w:hAnsi="Arial" w:cs="Arial"/>
+        </w:rPr>
         <w:t>Question 2 : Diagramme</w:t>
       </w:r>
       <w:r>
+        <w:rPr>
+          <w:rFonts w:ascii="Arial" w:hAnsi="Arial" w:cs="Arial"/>
+        </w:rPr>
         <w:t>s</w:t>
       </w:r>
       <w:r>
+        <w:rPr>
+          <w:rFonts w:ascii="Arial" w:hAnsi="Arial" w:cs="Arial"/>
+        </w:rPr>
         <w:t xml:space="preserve"> de classes</w:t>
       </w:r>
     </w:p>
@@ -337,62 +476,104 @@
       <w:pPr>
         <w:spacing w:line="360" w:lineRule="auto"/>
         <w:jc w:val="both"/>
-      </w:pPr>
-      <w:r>
+        <w:rPr>
+          <w:rFonts w:ascii="Arial" w:hAnsi="Arial" w:cs="Arial"/>
+        </w:rPr>
+      </w:pPr>
+      <w:r>
+        <w:rPr>
+          <w:rFonts w:ascii="Arial" w:hAnsi="Arial" w:cs="Arial"/>
+        </w:rPr>
         <w:t xml:space="preserve">Les diagrammes se décomposent en deux parties.  D’une première part, on retrouve les visiteurs, et de l’autre on retrouve les éléments sur lesquels les visiteurs agissent.  Les visiteurs possèdent une classe abstraite commune qui est </w:t>
       </w:r>
-      <w:r>
-        <w:rPr>
+      <w:proofErr w:type="spellStart"/>
+      <w:r>
+        <w:rPr>
+          <w:rFonts w:ascii="Arial" w:hAnsi="Arial" w:cs="Arial"/>
           <w:i/>
         </w:rPr>
         <w:t>AbsFileVisitor</w:t>
       </w:r>
-      <w:r>
+      <w:proofErr w:type="spellEnd"/>
+      <w:r>
+        <w:rPr>
+          <w:rFonts w:ascii="Arial" w:hAnsi="Arial" w:cs="Arial"/>
+        </w:rPr>
         <w:t xml:space="preserve">.  S’en suit des deux sous-classes </w:t>
       </w:r>
-      <w:r>
-        <w:rPr>
+      <w:proofErr w:type="spellStart"/>
+      <w:r>
+        <w:rPr>
+          <w:rFonts w:ascii="Arial" w:hAnsi="Arial" w:cs="Arial"/>
           <w:i/>
         </w:rPr>
         <w:t>FileStringReplace</w:t>
       </w:r>
-      <w:r>
+      <w:proofErr w:type="spellEnd"/>
+      <w:r>
+        <w:rPr>
+          <w:rFonts w:ascii="Arial" w:hAnsi="Arial" w:cs="Arial"/>
+        </w:rPr>
         <w:t xml:space="preserve"> et </w:t>
       </w:r>
-      <w:r>
-        <w:rPr>
+      <w:proofErr w:type="spellStart"/>
+      <w:r>
+        <w:rPr>
+          <w:rFonts w:ascii="Arial" w:hAnsi="Arial" w:cs="Arial"/>
           <w:i/>
         </w:rPr>
         <w:t>FileChecksumCalculator</w:t>
       </w:r>
-      <w:r>
+      <w:proofErr w:type="spellEnd"/>
+      <w:r>
+        <w:rPr>
+          <w:rFonts w:ascii="Arial" w:hAnsi="Arial" w:cs="Arial"/>
+        </w:rPr>
         <w:t xml:space="preserve">.  Ces deux classes permettent la visitent des éléments, qui eux accepteront la visite. Les éléments possèdent une classe abstraite commune qui est </w:t>
       </w:r>
-      <w:r>
-        <w:rPr>
+      <w:proofErr w:type="spellStart"/>
+      <w:r>
+        <w:rPr>
+          <w:rFonts w:ascii="Arial" w:hAnsi="Arial" w:cs="Arial"/>
           <w:i/>
         </w:rPr>
         <w:t>AbsAudioFile</w:t>
       </w:r>
-      <w:r>
+      <w:proofErr w:type="spellEnd"/>
+      <w:r>
+        <w:rPr>
+          <w:rFonts w:ascii="Arial" w:hAnsi="Arial" w:cs="Arial"/>
+        </w:rPr>
         <w:t xml:space="preserve">.  S’en suit des deux sous-classes </w:t>
       </w:r>
-      <w:r>
-        <w:rPr>
+      <w:proofErr w:type="spellStart"/>
+      <w:r>
+        <w:rPr>
+          <w:rFonts w:ascii="Arial" w:hAnsi="Arial" w:cs="Arial"/>
           <w:i/>
         </w:rPr>
         <w:t>AudioFile</w:t>
       </w:r>
-      <w:r>
+      <w:proofErr w:type="spellEnd"/>
+      <w:r>
+        <w:rPr>
+          <w:rFonts w:ascii="Arial" w:hAnsi="Arial" w:cs="Arial"/>
+        </w:rPr>
         <w:t xml:space="preserve"> et </w:t>
       </w:r>
-      <w:r>
-        <w:rPr>
+      <w:proofErr w:type="spellStart"/>
+      <w:r>
+        <w:rPr>
+          <w:rFonts w:ascii="Arial" w:hAnsi="Arial" w:cs="Arial"/>
           <w:i/>
         </w:rPr>
         <w:t>MemAudioFile</w:t>
       </w:r>
-      <w:r>
+      <w:proofErr w:type="spellEnd"/>
+      <w:r>
+        <w:rPr>
+          <w:rFonts w:ascii="Arial" w:hAnsi="Arial" w:cs="Arial"/>
+        </w:rPr>
         <w:t xml:space="preserve">.  </w:t>
       </w:r>
     </w:p>
@@ -400,26 +581,40 @@
       <w:pPr>
         <w:spacing w:line="360" w:lineRule="auto"/>
         <w:jc w:val="both"/>
-      </w:pPr>
-      <w:r>
+        <w:rPr>
+          <w:rFonts w:ascii="Arial" w:hAnsi="Arial" w:cs="Arial"/>
+        </w:rPr>
+      </w:pPr>
+      <w:r>
+        <w:rPr>
+          <w:rFonts w:ascii="Arial" w:hAnsi="Arial" w:cs="Arial"/>
+        </w:rPr>
         <w:t xml:space="preserve">Voir les diagrammes </w:t>
       </w:r>
       <w:r>
         <w:rPr>
+          <w:rFonts w:ascii="Arial" w:hAnsi="Arial" w:cs="Arial"/>
           <w:i/>
         </w:rPr>
         <w:t>DiagrammeDeClasse_FileChecksumCalculator.pdf</w:t>
       </w:r>
       <w:r>
+        <w:rPr>
+          <w:rFonts w:ascii="Arial" w:hAnsi="Arial" w:cs="Arial"/>
+        </w:rPr>
         <w:t xml:space="preserve"> et </w:t>
       </w:r>
       <w:r>
         <w:rPr>
+          <w:rFonts w:ascii="Arial" w:hAnsi="Arial" w:cs="Arial"/>
           <w:i/>
         </w:rPr>
         <w:t>DiagrammeDeClasse_FileStringFindReplace.pdf</w:t>
       </w:r>
       <w:r>
+        <w:rPr>
+          <w:rFonts w:ascii="Arial" w:hAnsi="Arial" w:cs="Arial"/>
+        </w:rPr>
         <w:t>.</w:t>
       </w:r>
     </w:p>
@@ -428,8 +623,14 @@
         <w:pStyle w:val="Titre2"/>
         <w:spacing w:line="360" w:lineRule="auto"/>
         <w:jc w:val="both"/>
-      </w:pPr>
-      <w:r>
+        <w:rPr>
+          <w:rFonts w:ascii="Arial" w:hAnsi="Arial" w:cs="Arial"/>
+        </w:rPr>
+      </w:pPr>
+      <w:r>
+        <w:rPr>
+          <w:rFonts w:ascii="Arial" w:hAnsi="Arial" w:cs="Arial"/>
+        </w:rPr>
         <w:t>Question 3 : Ajout d’une nouvelle sous-classe</w:t>
       </w:r>
     </w:p>
@@ -437,38 +638,68 @@
       <w:pPr>
         <w:spacing w:line="360" w:lineRule="auto"/>
         <w:jc w:val="both"/>
-      </w:pPr>
-      <w:r>
+        <w:rPr>
+          <w:rFonts w:ascii="Arial" w:hAnsi="Arial" w:cs="Arial"/>
+        </w:rPr>
+      </w:pPr>
+      <w:r>
+        <w:rPr>
+          <w:rFonts w:ascii="Arial" w:hAnsi="Arial" w:cs="Arial"/>
+        </w:rPr>
         <w:t xml:space="preserve">Il sera très simple d’ajouter de nouvelles sous-classes dérivées de </w:t>
       </w:r>
-      <w:r>
-        <w:rPr>
+      <w:proofErr w:type="spellStart"/>
+      <w:r>
+        <w:rPr>
+          <w:rFonts w:ascii="Arial" w:hAnsi="Arial" w:cs="Arial"/>
           <w:i/>
         </w:rPr>
         <w:t>AbsAudioFile</w:t>
       </w:r>
-      <w:r>
+      <w:proofErr w:type="spellEnd"/>
+      <w:r>
+        <w:rPr>
+          <w:rFonts w:ascii="Arial" w:hAnsi="Arial" w:cs="Arial"/>
+        </w:rPr>
         <w:t>, sans pour autant devoir effectuer de nombreux changements aux classes qui y sont reliées</w:t>
       </w:r>
       <w:r>
+        <w:rPr>
+          <w:rFonts w:ascii="Arial" w:hAnsi="Arial" w:cs="Arial"/>
+        </w:rPr>
         <w:t>.  En effet, c’est l’avantage que permet le patron Visiteur. Puisque que chaque so</w:t>
       </w:r>
       <w:r>
+        <w:rPr>
+          <w:rFonts w:ascii="Arial" w:hAnsi="Arial" w:cs="Arial"/>
+        </w:rPr>
         <w:t xml:space="preserve">us-classe de </w:t>
       </w:r>
-      <w:r>
-        <w:rPr>
+      <w:proofErr w:type="spellStart"/>
+      <w:r>
+        <w:rPr>
+          <w:rFonts w:ascii="Arial" w:hAnsi="Arial" w:cs="Arial"/>
           <w:i/>
         </w:rPr>
         <w:t>AbsAudioFile</w:t>
       </w:r>
-      <w:r>
+      <w:proofErr w:type="spellEnd"/>
+      <w:r>
+        <w:rPr>
+          <w:rFonts w:ascii="Arial" w:hAnsi="Arial" w:cs="Arial"/>
+        </w:rPr>
         <w:t xml:space="preserve"> représente un élément qui peut accepter des visiteurs</w:t>
       </w:r>
       <w:r>
+        <w:rPr>
+          <w:rFonts w:ascii="Arial" w:hAnsi="Arial" w:cs="Arial"/>
+        </w:rPr>
         <w:t xml:space="preserve">, </w:t>
       </w:r>
       <w:r>
+        <w:rPr>
+          <w:rFonts w:ascii="Arial" w:hAnsi="Arial" w:cs="Arial"/>
+        </w:rPr>
         <w:t xml:space="preserve">l’ajout d’une sous-classe ne demandera qu’à ajouter une fonction de visite dans chacun des visiteurs.  </w:t>
       </w:r>
     </w:p>
@@ -477,11 +708,20 @@
         <w:pStyle w:val="Titre2"/>
         <w:spacing w:line="360" w:lineRule="auto"/>
         <w:jc w:val="both"/>
-      </w:pPr>
-      <w:r>
+        <w:rPr>
+          <w:rFonts w:ascii="Arial" w:hAnsi="Arial" w:cs="Arial"/>
+        </w:rPr>
+      </w:pPr>
+      <w:r>
+        <w:rPr>
+          <w:rFonts w:ascii="Arial" w:hAnsi="Arial" w:cs="Arial"/>
+        </w:rPr>
         <w:t xml:space="preserve">Question 4 : </w:t>
       </w:r>
       <w:r>
+        <w:rPr>
+          <w:rFonts w:ascii="Arial" w:hAnsi="Arial" w:cs="Arial"/>
+        </w:rPr>
         <w:t>Transformations implémentées comme visiteur</w:t>
       </w:r>
     </w:p>
@@ -489,35 +729,62 @@
       <w:pPr>
         <w:spacing w:line="360" w:lineRule="auto"/>
         <w:jc w:val="both"/>
-      </w:pPr>
-      <w:r>
+        <w:rPr>
+          <w:rFonts w:ascii="Arial" w:hAnsi="Arial" w:cs="Arial"/>
+        </w:rPr>
+      </w:pPr>
+      <w:r>
+        <w:rPr>
+          <w:rFonts w:ascii="Arial" w:hAnsi="Arial" w:cs="Arial"/>
+        </w:rPr>
         <w:t xml:space="preserve">Oui il serait possible d’effectuer les transformations selon un patron visiteur.  </w:t>
       </w:r>
       <w:r>
+        <w:rPr>
+          <w:rFonts w:ascii="Arial" w:hAnsi="Arial" w:cs="Arial"/>
+        </w:rPr>
         <w:t xml:space="preserve">Les transformations pourraient fonctionner de la même façon que </w:t>
       </w:r>
       <w:r>
+        <w:rPr>
+          <w:rFonts w:ascii="Arial" w:hAnsi="Arial" w:cs="Arial"/>
+        </w:rPr>
         <w:t xml:space="preserve">les sous-classes </w:t>
       </w:r>
-      <w:r>
-        <w:rPr>
+      <w:proofErr w:type="spellStart"/>
+      <w:r>
+        <w:rPr>
+          <w:rFonts w:ascii="Arial" w:hAnsi="Arial" w:cs="Arial"/>
           <w:i/>
         </w:rPr>
         <w:t>FileStringReplace</w:t>
       </w:r>
-      <w:r>
+      <w:proofErr w:type="spellEnd"/>
+      <w:r>
+        <w:rPr>
+          <w:rFonts w:ascii="Arial" w:hAnsi="Arial" w:cs="Arial"/>
+        </w:rPr>
         <w:t xml:space="preserve"> et </w:t>
       </w:r>
-      <w:r>
-        <w:rPr>
+      <w:proofErr w:type="spellStart"/>
+      <w:r>
+        <w:rPr>
+          <w:rFonts w:ascii="Arial" w:hAnsi="Arial" w:cs="Arial"/>
           <w:i/>
         </w:rPr>
         <w:t>FileChecksumCalculator</w:t>
       </w:r>
-      <w:r>
+      <w:proofErr w:type="spellEnd"/>
+      <w:r>
+        <w:rPr>
+          <w:rFonts w:ascii="Arial" w:hAnsi="Arial" w:cs="Arial"/>
+        </w:rPr>
         <w:t xml:space="preserve">.  </w:t>
       </w:r>
       <w:r>
+        <w:rPr>
+          <w:rFonts w:ascii="Arial" w:hAnsi="Arial" w:cs="Arial"/>
+        </w:rPr>
         <w:t>Puisque les transformations agissent sur les fichiers audios, on conserve les éléments, et on met visiteur les transformations, et on obtient un diagramme semblable à celui de la question 2.</w:t>
       </w:r>
     </w:p>
@@ -526,8 +793,14 @@
         <w:pStyle w:val="Titre1"/>
         <w:spacing w:line="360" w:lineRule="auto"/>
         <w:jc w:val="both"/>
-      </w:pPr>
-      <w:r>
+        <w:rPr>
+          <w:rFonts w:ascii="Arial" w:hAnsi="Arial" w:cs="Arial"/>
+        </w:rPr>
+      </w:pPr>
+      <w:r>
+        <w:rPr>
+          <w:rFonts w:ascii="Arial" w:hAnsi="Arial" w:cs="Arial"/>
+        </w:rPr>
         <w:lastRenderedPageBreak/>
         <w:t>Patron Commande</w:t>
       </w:r>
@@ -535,366 +808,777 @@
     <w:p>
       <w:pPr>
         <w:pStyle w:val="Titre2"/>
-      </w:pPr>
-      <w:r>
+        <w:spacing w:line="360" w:lineRule="auto"/>
+        <w:rPr>
+          <w:rFonts w:ascii="Arial" w:hAnsi="Arial" w:cs="Arial"/>
+        </w:rPr>
+      </w:pPr>
+      <w:r>
+        <w:rPr>
+          <w:rFonts w:ascii="Arial" w:hAnsi="Arial" w:cs="Arial"/>
+        </w:rPr>
         <w:t>1. Généralités</w:t>
       </w:r>
     </w:p>
     <w:p>
       <w:pPr>
         <w:pStyle w:val="Titre3"/>
-      </w:pPr>
-      <w:r>
+        <w:spacing w:line="360" w:lineRule="auto"/>
+        <w:rPr>
+          <w:rFonts w:ascii="Arial" w:hAnsi="Arial" w:cs="Arial"/>
+        </w:rPr>
+      </w:pPr>
+      <w:r>
+        <w:rPr>
+          <w:rFonts w:ascii="Arial" w:hAnsi="Arial" w:cs="Arial"/>
+        </w:rPr>
         <w:t xml:space="preserve">1.1 </w:t>
       </w:r>
       <w:r>
+        <w:rPr>
+          <w:rFonts w:ascii="Arial" w:hAnsi="Arial" w:cs="Arial"/>
+        </w:rPr>
         <w:t>Intention et avantages du patron Commande</w:t>
       </w:r>
     </w:p>
     <w:p>
-      <w:r>
+      <w:pPr>
+        <w:spacing w:line="360" w:lineRule="auto"/>
+        <w:jc w:val="both"/>
+        <w:rPr>
+          <w:rFonts w:ascii="Arial" w:hAnsi="Arial" w:cs="Arial"/>
+        </w:rPr>
+      </w:pPr>
+      <w:r>
+        <w:rPr>
+          <w:rFonts w:ascii="Arial" w:hAnsi="Arial" w:cs="Arial"/>
+        </w:rPr>
         <w:t>L’utilisation du patron visiteur permet d’ajouter, de supprimer et, ainsi, de gérer aisément de nouvelles opérat</w:t>
       </w:r>
       <w:r>
+        <w:rPr>
+          <w:rFonts w:ascii="Arial" w:hAnsi="Arial" w:cs="Arial"/>
+        </w:rPr>
         <w:t>ions sur une classe sans avoir à</w:t>
       </w:r>
       <w:r>
+        <w:rPr>
+          <w:rFonts w:ascii="Arial" w:hAnsi="Arial" w:cs="Arial"/>
+        </w:rPr>
         <w:t xml:space="preserve"> mod</w:t>
       </w:r>
       <w:r>
+        <w:rPr>
+          <w:rFonts w:ascii="Arial" w:hAnsi="Arial" w:cs="Arial"/>
+        </w:rPr>
         <w:t>i</w:t>
       </w:r>
       <w:r>
+        <w:rPr>
+          <w:rFonts w:ascii="Arial" w:hAnsi="Arial" w:cs="Arial"/>
+        </w:rPr>
         <w:t>fier celle-ci.  Les opérations sont indépendantes de cette classe.</w:t>
       </w:r>
     </w:p>
     <w:p>
       <w:pPr>
         <w:pStyle w:val="Titre3"/>
-      </w:pPr>
-      <w:r>
+        <w:spacing w:line="360" w:lineRule="auto"/>
+        <w:rPr>
+          <w:rFonts w:ascii="Arial" w:hAnsi="Arial" w:cs="Arial"/>
+        </w:rPr>
+      </w:pPr>
+      <w:r>
+        <w:rPr>
+          <w:rFonts w:ascii="Arial" w:hAnsi="Arial" w:cs="Arial"/>
+        </w:rPr>
         <w:t xml:space="preserve">1.2 </w:t>
       </w:r>
       <w:r>
+        <w:rPr>
+          <w:rFonts w:ascii="Arial" w:hAnsi="Arial" w:cs="Arial"/>
+        </w:rPr>
         <w:t>Structure des classes</w:t>
       </w:r>
     </w:p>
     <w:p>
-      <w:r>
+      <w:pPr>
+        <w:spacing w:line="360" w:lineRule="auto"/>
+        <w:jc w:val="both"/>
+        <w:rPr>
+          <w:rFonts w:ascii="Arial" w:hAnsi="Arial" w:cs="Arial"/>
+        </w:rPr>
+      </w:pPr>
+      <w:r>
+        <w:rPr>
+          <w:rFonts w:ascii="Arial" w:hAnsi="Arial" w:cs="Arial"/>
+        </w:rPr>
         <w:t xml:space="preserve">Dans le diagramme on retrouve deux parties.  D’une part, nous avons les commandes, et d’une autre nous avons l’exécuteur.  Les commandes ont une classe abstraite nommée </w:t>
       </w:r>
-      <w:r>
-        <w:rPr>
+      <w:proofErr w:type="spellStart"/>
+      <w:r>
+        <w:rPr>
+          <w:rFonts w:ascii="Arial" w:hAnsi="Arial" w:cs="Arial"/>
           <w:i/>
         </w:rPr>
         <w:t>AbsCommand</w:t>
       </w:r>
-      <w:r>
+      <w:proofErr w:type="spellEnd"/>
+      <w:r>
+        <w:rPr>
+          <w:rFonts w:ascii="Arial" w:hAnsi="Arial" w:cs="Arial"/>
+        </w:rPr>
         <w:t xml:space="preserve">, de laquelle elles dérivent.  Les commandes sont </w:t>
       </w:r>
-      <w:r>
-        <w:rPr>
+      <w:proofErr w:type="spellStart"/>
+      <w:r>
+        <w:rPr>
+          <w:rFonts w:ascii="Arial" w:hAnsi="Arial" w:cs="Arial"/>
           <w:i/>
         </w:rPr>
         <w:t>TransformCommand</w:t>
       </w:r>
-      <w:r>
+      <w:proofErr w:type="spellEnd"/>
+      <w:r>
+        <w:rPr>
+          <w:rFonts w:ascii="Arial" w:hAnsi="Arial" w:cs="Arial"/>
+        </w:rPr>
         <w:t xml:space="preserve">, </w:t>
       </w:r>
-      <w:r>
-        <w:rPr>
+      <w:proofErr w:type="spellStart"/>
+      <w:r>
+        <w:rPr>
+          <w:rFonts w:ascii="Arial" w:hAnsi="Arial" w:cs="Arial"/>
           <w:i/>
         </w:rPr>
         <w:t>ChecksumCommand</w:t>
       </w:r>
-      <w:r>
+      <w:proofErr w:type="spellEnd"/>
+      <w:r>
+        <w:rPr>
+          <w:rFonts w:ascii="Arial" w:hAnsi="Arial" w:cs="Arial"/>
+        </w:rPr>
         <w:t xml:space="preserve"> et </w:t>
       </w:r>
-      <w:r>
-        <w:rPr>
+      <w:proofErr w:type="spellStart"/>
+      <w:r>
+        <w:rPr>
+          <w:rFonts w:ascii="Arial" w:hAnsi="Arial" w:cs="Arial"/>
           <w:i/>
         </w:rPr>
         <w:t>StringFindReplaceCommand</w:t>
       </w:r>
-      <w:r>
+      <w:proofErr w:type="spellEnd"/>
+      <w:r>
+        <w:rPr>
+          <w:rFonts w:ascii="Arial" w:hAnsi="Arial" w:cs="Arial"/>
+        </w:rPr>
         <w:t xml:space="preserve">.  L’exécuteur est la classe </w:t>
       </w:r>
-      <w:r>
-        <w:rPr>
+      <w:proofErr w:type="spellStart"/>
+      <w:r>
+        <w:rPr>
+          <w:rFonts w:ascii="Arial" w:hAnsi="Arial" w:cs="Arial"/>
           <w:i/>
         </w:rPr>
         <w:t>CommandExecutor</w:t>
       </w:r>
-      <w:r>
+      <w:proofErr w:type="spellEnd"/>
+      <w:r>
+        <w:rPr>
+          <w:rFonts w:ascii="Arial" w:hAnsi="Arial" w:cs="Arial"/>
+        </w:rPr>
         <w:t>.</w:t>
       </w:r>
       <w:r>
+        <w:rPr>
+          <w:rFonts w:ascii="Arial" w:hAnsi="Arial" w:cs="Arial"/>
+        </w:rPr>
         <w:t xml:space="preserve">  L’exécuteur contient toutes les transformations au moyen d’une liste, et permet de les exécuter grâce à la fonction </w:t>
       </w:r>
-      <w:r>
-        <w:rPr>
-          <w:i/>
-        </w:rPr>
-        <w:t>ExecuteAllCommands()</w:t>
-      </w:r>
-      <w:r>
+      <w:proofErr w:type="spellStart"/>
+      <w:proofErr w:type="gramStart"/>
+      <w:r>
+        <w:rPr>
+          <w:rFonts w:ascii="Arial" w:hAnsi="Arial" w:cs="Arial"/>
+          <w:i/>
+        </w:rPr>
+        <w:t>ExecuteAllCommands</w:t>
+      </w:r>
+      <w:proofErr w:type="spellEnd"/>
+      <w:r>
+        <w:rPr>
+          <w:rFonts w:ascii="Arial" w:hAnsi="Arial" w:cs="Arial"/>
+          <w:i/>
+        </w:rPr>
+        <w:t>(</w:t>
+      </w:r>
+      <w:proofErr w:type="gramEnd"/>
+      <w:r>
+        <w:rPr>
+          <w:rFonts w:ascii="Arial" w:hAnsi="Arial" w:cs="Arial"/>
+          <w:i/>
+        </w:rPr>
+        <w:t>)</w:t>
+      </w:r>
+      <w:r>
+        <w:rPr>
+          <w:rFonts w:ascii="Arial" w:hAnsi="Arial" w:cs="Arial"/>
+        </w:rPr>
         <w:t>.</w:t>
       </w:r>
     </w:p>
     <w:p>
-      <w:r>
+      <w:pPr>
+        <w:spacing w:line="360" w:lineRule="auto"/>
+        <w:jc w:val="both"/>
+        <w:rPr>
+          <w:rFonts w:ascii="Arial" w:hAnsi="Arial" w:cs="Arial"/>
+        </w:rPr>
+      </w:pPr>
+      <w:r>
+        <w:rPr>
+          <w:rFonts w:ascii="Arial" w:hAnsi="Arial" w:cs="Arial"/>
+        </w:rPr>
         <w:t xml:space="preserve">Voir le </w:t>
       </w:r>
       <w:r>
+        <w:rPr>
+          <w:rFonts w:ascii="Arial" w:hAnsi="Arial" w:cs="Arial"/>
+        </w:rPr>
         <w:t>fichier</w:t>
       </w:r>
       <w:r>
+        <w:rPr>
+          <w:rFonts w:ascii="Arial" w:hAnsi="Arial" w:cs="Arial"/>
+        </w:rPr>
         <w:t xml:space="preserve"> </w:t>
       </w:r>
       <w:r>
         <w:rPr>
+          <w:rFonts w:ascii="Arial" w:hAnsi="Arial" w:cs="Arial"/>
           <w:i/>
         </w:rPr>
         <w:t>DiagrammeDeClasse_Command.pdf</w:t>
       </w:r>
       <w:r>
+        <w:rPr>
+          <w:rFonts w:ascii="Arial" w:hAnsi="Arial" w:cs="Arial"/>
+        </w:rPr>
         <w:t xml:space="preserve"> po</w:t>
       </w:r>
       <w:r>
+        <w:rPr>
+          <w:rFonts w:ascii="Arial" w:hAnsi="Arial" w:cs="Arial"/>
+        </w:rPr>
         <w:t>ur le diagramme de classes du patron Commande</w:t>
       </w:r>
       <w:r>
+        <w:rPr>
+          <w:rFonts w:ascii="Arial" w:hAnsi="Arial" w:cs="Arial"/>
+        </w:rPr>
         <w:t>.</w:t>
       </w:r>
     </w:p>
     <w:p>
       <w:pPr>
         <w:pStyle w:val="Titre2"/>
-      </w:pPr>
-      <w:r>
+        <w:spacing w:line="360" w:lineRule="auto"/>
+        <w:rPr>
+          <w:rFonts w:ascii="Arial" w:hAnsi="Arial" w:cs="Arial"/>
+        </w:rPr>
+      </w:pPr>
+      <w:r>
+        <w:rPr>
+          <w:rFonts w:ascii="Arial" w:hAnsi="Arial" w:cs="Arial"/>
+        </w:rPr>
         <w:t>2.</w:t>
       </w:r>
       <w:r>
+        <w:rPr>
+          <w:rFonts w:ascii="Arial" w:hAnsi="Arial" w:cs="Arial"/>
+        </w:rPr>
         <w:t xml:space="preserve"> </w:t>
       </w:r>
       <w:r>
+        <w:rPr>
+          <w:rFonts w:ascii="Arial" w:hAnsi="Arial" w:cs="Arial"/>
+        </w:rPr>
         <w:t>Relation avec deux autres patrons de conception</w:t>
       </w:r>
     </w:p>
     <w:p>
       <w:pPr>
         <w:pStyle w:val="Titre3"/>
-      </w:pPr>
-      <w:r>
+        <w:spacing w:line="360" w:lineRule="auto"/>
+        <w:rPr>
+          <w:rFonts w:ascii="Arial" w:hAnsi="Arial" w:cs="Arial"/>
+        </w:rPr>
+      </w:pPr>
+      <w:r>
+        <w:rPr>
+          <w:rFonts w:ascii="Arial" w:hAnsi="Arial" w:cs="Arial"/>
+        </w:rPr>
         <w:t xml:space="preserve">2.1 </w:t>
       </w:r>
       <w:r>
+        <w:rPr>
+          <w:rFonts w:ascii="Arial" w:hAnsi="Arial" w:cs="Arial"/>
+        </w:rPr>
         <w:t>Noms et intentions</w:t>
       </w:r>
     </w:p>
     <w:p>
-      <w:r>
+      <w:pPr>
+        <w:spacing w:line="360" w:lineRule="auto"/>
+        <w:jc w:val="both"/>
+        <w:rPr>
+          <w:rFonts w:ascii="Arial" w:hAnsi="Arial" w:cs="Arial"/>
+        </w:rPr>
+      </w:pPr>
+      <w:r>
+        <w:rPr>
+          <w:rFonts w:ascii="Arial" w:hAnsi="Arial" w:cs="Arial"/>
+        </w:rPr>
         <w:t xml:space="preserve">La classe </w:t>
       </w:r>
-      <w:r>
-        <w:rPr>
+      <w:proofErr w:type="spellStart"/>
+      <w:r>
+        <w:rPr>
+          <w:rFonts w:ascii="Arial" w:hAnsi="Arial" w:cs="Arial"/>
           <w:i/>
         </w:rPr>
         <w:t>CommandExecutor</w:t>
       </w:r>
-      <w:r>
-        <w:t xml:space="preserve"> participe égalemet </w:t>
-      </w:r>
-      <w:r>
+      <w:proofErr w:type="spellEnd"/>
+      <w:r>
+        <w:rPr>
+          <w:rFonts w:ascii="Arial" w:hAnsi="Arial" w:cs="Arial"/>
+        </w:rPr>
+        <w:t xml:space="preserve"> participe </w:t>
+      </w:r>
+      <w:r>
+        <w:rPr>
+          <w:rFonts w:ascii="Arial" w:hAnsi="Arial" w:cs="Arial"/>
+        </w:rPr>
+        <w:t>également</w:t>
+      </w:r>
+      <w:r>
+        <w:rPr>
+          <w:rFonts w:ascii="Arial" w:hAnsi="Arial" w:cs="Arial"/>
+        </w:rPr>
+        <w:t xml:space="preserve"> </w:t>
+      </w:r>
+      <w:r>
+        <w:rPr>
+          <w:rFonts w:ascii="Arial" w:hAnsi="Arial" w:cs="Arial"/>
+        </w:rPr>
         <w:t xml:space="preserve">aux patrons </w:t>
       </w:r>
       <w:r>
         <w:rPr>
+          <w:rFonts w:ascii="Arial" w:hAnsi="Arial" w:cs="Arial"/>
           <w:i/>
         </w:rPr>
         <w:t>Template Method</w:t>
       </w:r>
       <w:r>
+        <w:rPr>
+          <w:rFonts w:ascii="Arial" w:hAnsi="Arial" w:cs="Arial"/>
+        </w:rPr>
         <w:t xml:space="preserve"> et </w:t>
       </w:r>
-      <w:r>
-        <w:rPr>
+      <w:proofErr w:type="spellStart"/>
+      <w:r>
+        <w:rPr>
+          <w:rFonts w:ascii="Arial" w:hAnsi="Arial" w:cs="Arial"/>
           <w:i/>
         </w:rPr>
         <w:t>Strategy</w:t>
       </w:r>
-      <w:r>
+      <w:proofErr w:type="spellEnd"/>
+      <w:r>
+        <w:rPr>
+          <w:rFonts w:ascii="Arial" w:hAnsi="Arial" w:cs="Arial"/>
+        </w:rPr>
         <w:t>.</w:t>
       </w:r>
     </w:p>
     <w:p>
       <w:pPr>
         <w:pStyle w:val="Titre4"/>
-      </w:pPr>
-      <w:r>
+        <w:spacing w:line="360" w:lineRule="auto"/>
+        <w:rPr>
+          <w:rFonts w:ascii="Arial" w:hAnsi="Arial" w:cs="Arial"/>
+        </w:rPr>
+      </w:pPr>
+      <w:r>
+        <w:rPr>
+          <w:rFonts w:ascii="Arial" w:hAnsi="Arial" w:cs="Arial"/>
+        </w:rPr>
         <w:t xml:space="preserve">2.1.1 </w:t>
       </w:r>
       <w:r>
+        <w:rPr>
+          <w:rFonts w:ascii="Arial" w:hAnsi="Arial" w:cs="Arial"/>
+        </w:rPr>
         <w:t>Template</w:t>
       </w:r>
       <w:r>
+        <w:rPr>
+          <w:rFonts w:ascii="Arial" w:hAnsi="Arial" w:cs="Arial"/>
+        </w:rPr>
         <w:t xml:space="preserve"> </w:t>
       </w:r>
       <w:r>
+        <w:rPr>
+          <w:rFonts w:ascii="Arial" w:hAnsi="Arial" w:cs="Arial"/>
+        </w:rPr>
         <w:t>Method</w:t>
       </w:r>
     </w:p>
     <w:p>
-      <w:r>
+      <w:pPr>
+        <w:spacing w:line="360" w:lineRule="auto"/>
+        <w:jc w:val="both"/>
+        <w:rPr>
+          <w:rFonts w:ascii="Arial" w:hAnsi="Arial" w:cs="Arial"/>
+        </w:rPr>
+      </w:pPr>
+      <w:r>
+        <w:rPr>
+          <w:rFonts w:ascii="Arial" w:hAnsi="Arial" w:cs="Arial"/>
+        </w:rPr>
         <w:t xml:space="preserve">Le patron </w:t>
       </w:r>
       <w:r>
         <w:rPr>
+          <w:rFonts w:ascii="Arial" w:hAnsi="Arial" w:cs="Arial"/>
           <w:i/>
         </w:rPr>
         <w:t>Template Method</w:t>
       </w:r>
       <w:r>
+        <w:rPr>
+          <w:rFonts w:ascii="Arial" w:hAnsi="Arial" w:cs="Arial"/>
+        </w:rPr>
         <w:t xml:space="preserve"> suggère la définition d’une interface, ce qui permet à ses sous-classes d’avoir un bon point de départ pour leur construction plus élaborée.  Il donne avantage principalement à l’implantation d’un algorithme.</w:t>
       </w:r>
-      <w:bookmarkStart w:id="0" w:name="_GoBack"/>
+    </w:p>
+    <w:p>
+      <w:pPr>
+        <w:pStyle w:val="Titre4"/>
+        <w:spacing w:line="360" w:lineRule="auto"/>
+        <w:rPr>
+          <w:rFonts w:ascii="Arial" w:hAnsi="Arial" w:cs="Arial"/>
+        </w:rPr>
+      </w:pPr>
+      <w:r>
+        <w:rPr>
+          <w:rFonts w:ascii="Arial" w:hAnsi="Arial" w:cs="Arial"/>
+        </w:rPr>
+        <w:t>2.1.2</w:t>
+      </w:r>
+      <w:r>
+        <w:rPr>
+          <w:rFonts w:ascii="Arial" w:hAnsi="Arial" w:cs="Arial"/>
+        </w:rPr>
+        <w:t xml:space="preserve"> </w:t>
+      </w:r>
+      <w:proofErr w:type="spellStart"/>
+      <w:r>
+        <w:rPr>
+          <w:rFonts w:ascii="Arial" w:hAnsi="Arial" w:cs="Arial"/>
+        </w:rPr>
+        <w:t>Strategy</w:t>
+      </w:r>
+      <w:proofErr w:type="spellEnd"/>
+    </w:p>
+    <w:p>
+      <w:pPr>
+        <w:spacing w:line="360" w:lineRule="auto"/>
+        <w:jc w:val="both"/>
+        <w:rPr>
+          <w:rFonts w:ascii="Arial" w:hAnsi="Arial" w:cs="Arial"/>
+        </w:rPr>
+      </w:pPr>
+      <w:r>
+        <w:rPr>
+          <w:rFonts w:ascii="Arial" w:hAnsi="Arial" w:cs="Arial"/>
+        </w:rPr>
+        <w:t>On utilise une classe pour facilite</w:t>
+      </w:r>
+      <w:r>
+        <w:rPr>
+          <w:rFonts w:ascii="Arial" w:hAnsi="Arial" w:cs="Arial"/>
+        </w:rPr>
+        <w:t>r l’implémentation d’opérations, plutôt que d’écrire au long à chaque fois l’opération que l’</w:t>
+      </w:r>
+      <w:r>
+        <w:rPr>
+          <w:rFonts w:ascii="Arial" w:hAnsi="Arial" w:cs="Arial"/>
+        </w:rPr>
+        <w:t>on veut effectuer.  Cela permet d’implémenter un algorithme de façon simple, et de créer des sous-classes pour chacune des variantes de cette algorithme.  Le code commun est alors placé dans une classe abstraite pour réduire la quantité de code redondante.</w:t>
+      </w:r>
+    </w:p>
+    <w:p>
+      <w:pPr>
+        <w:pStyle w:val="Titre3"/>
+        <w:spacing w:line="360" w:lineRule="auto"/>
+        <w:rPr>
+          <w:rFonts w:ascii="Arial" w:hAnsi="Arial" w:cs="Arial"/>
+        </w:rPr>
+      </w:pPr>
+      <w:r>
+        <w:rPr>
+          <w:rFonts w:ascii="Arial" w:hAnsi="Arial" w:cs="Arial"/>
+        </w:rPr>
+        <w:lastRenderedPageBreak/>
+        <w:t xml:space="preserve">2.2 </w:t>
+      </w:r>
+      <w:r>
+        <w:rPr>
+          <w:rFonts w:ascii="Arial" w:hAnsi="Arial" w:cs="Arial"/>
+        </w:rPr>
+        <w:t>Éléments de la classe qui sont caractéristiques à ces patrons</w:t>
+      </w:r>
+    </w:p>
+    <w:p>
+      <w:pPr>
+        <w:pStyle w:val="Titre4"/>
+        <w:spacing w:line="360" w:lineRule="auto"/>
+        <w:rPr>
+          <w:rFonts w:ascii="Arial" w:hAnsi="Arial" w:cs="Arial"/>
+        </w:rPr>
+      </w:pPr>
+      <w:r>
+        <w:rPr>
+          <w:rFonts w:ascii="Arial" w:hAnsi="Arial" w:cs="Arial"/>
+        </w:rPr>
+        <w:t>2.2.1 Template Method</w:t>
+      </w:r>
+    </w:p>
+    <w:p>
+      <w:pPr>
+        <w:spacing w:line="360" w:lineRule="auto"/>
+        <w:jc w:val="both"/>
+        <w:rPr>
+          <w:rFonts w:ascii="Arial" w:hAnsi="Arial" w:cs="Arial"/>
+        </w:rPr>
+      </w:pPr>
+      <w:r>
+        <w:rPr>
+          <w:rFonts w:ascii="Arial" w:hAnsi="Arial" w:cs="Arial"/>
+        </w:rPr>
+        <w:t xml:space="preserve">Ce patron se retrouve dans le programme en offrant des interfaces pour les différents composants.  En effet, on peut associer cela aux classes abstraites telles que </w:t>
+      </w:r>
+      <w:proofErr w:type="spellStart"/>
+      <w:r>
+        <w:rPr>
+          <w:rFonts w:ascii="Arial" w:hAnsi="Arial" w:cs="Arial"/>
+          <w:i/>
+        </w:rPr>
+        <w:t>AbsCommand</w:t>
+      </w:r>
+      <w:proofErr w:type="spellEnd"/>
+      <w:r>
+        <w:rPr>
+          <w:rFonts w:ascii="Arial" w:hAnsi="Arial" w:cs="Arial"/>
+        </w:rPr>
+        <w:t xml:space="preserve"> et </w:t>
+      </w:r>
+      <w:proofErr w:type="spellStart"/>
+      <w:r>
+        <w:rPr>
+          <w:rFonts w:ascii="Arial" w:hAnsi="Arial" w:cs="Arial"/>
+          <w:i/>
+        </w:rPr>
+        <w:t>AbsAudioFile</w:t>
+      </w:r>
+      <w:proofErr w:type="spellEnd"/>
+      <w:r>
+        <w:rPr>
+          <w:rFonts w:ascii="Arial" w:hAnsi="Arial" w:cs="Arial"/>
+        </w:rPr>
+        <w:t xml:space="preserve">.  </w:t>
+      </w:r>
+    </w:p>
+    <w:p>
+      <w:pPr>
+        <w:pStyle w:val="Titre4"/>
+        <w:spacing w:line="360" w:lineRule="auto"/>
+        <w:rPr>
+          <w:rFonts w:ascii="Arial" w:hAnsi="Arial" w:cs="Arial"/>
+        </w:rPr>
+      </w:pPr>
+      <w:r>
+        <w:rPr>
+          <w:rFonts w:ascii="Arial" w:hAnsi="Arial" w:cs="Arial"/>
+        </w:rPr>
+        <w:t xml:space="preserve">2.2.2 </w:t>
+      </w:r>
+      <w:proofErr w:type="spellStart"/>
+      <w:r>
+        <w:rPr>
+          <w:rFonts w:ascii="Arial" w:hAnsi="Arial" w:cs="Arial"/>
+        </w:rPr>
+        <w:t>Strategy</w:t>
+      </w:r>
+      <w:proofErr w:type="spellEnd"/>
+    </w:p>
+    <w:p>
+      <w:pPr>
+        <w:spacing w:line="360" w:lineRule="auto"/>
+        <w:jc w:val="both"/>
+        <w:rPr>
+          <w:rFonts w:ascii="Arial" w:hAnsi="Arial" w:cs="Arial"/>
+        </w:rPr>
+      </w:pPr>
+      <w:r>
+        <w:rPr>
+          <w:rFonts w:ascii="Arial" w:hAnsi="Arial" w:cs="Arial"/>
+        </w:rPr>
+        <w:t xml:space="preserve">Chaque commande peut être perçue comme une variante d’un algorithme.  En effet, nous retrouvons une classe abstraite </w:t>
+      </w:r>
+      <w:proofErr w:type="spellStart"/>
+      <w:r>
+        <w:rPr>
+          <w:rFonts w:ascii="Arial" w:hAnsi="Arial" w:cs="Arial"/>
+          <w:i/>
+        </w:rPr>
+        <w:t>AbsCommand</w:t>
+      </w:r>
+      <w:proofErr w:type="spellEnd"/>
+      <w:r>
+        <w:rPr>
+          <w:rFonts w:ascii="Arial" w:hAnsi="Arial" w:cs="Arial"/>
+        </w:rPr>
+        <w:t xml:space="preserve"> qui est la base des commandes ayant chacune leur petite variante.</w:t>
+      </w:r>
+    </w:p>
+    <w:p>
+      <w:pPr>
+        <w:pStyle w:val="Titre3"/>
+        <w:spacing w:line="360" w:lineRule="auto"/>
+        <w:rPr>
+          <w:rFonts w:ascii="Arial" w:hAnsi="Arial" w:cs="Arial"/>
+        </w:rPr>
+      </w:pPr>
+      <w:r>
+        <w:rPr>
+          <w:rFonts w:ascii="Arial" w:hAnsi="Arial" w:cs="Arial"/>
+        </w:rPr>
+        <w:t xml:space="preserve">2.3 </w:t>
+      </w:r>
+      <w:r>
+        <w:rPr>
+          <w:rFonts w:ascii="Arial" w:hAnsi="Arial" w:cs="Arial"/>
+        </w:rPr>
+        <w:t>Raisons de l’utilisation du patron Commande</w:t>
+      </w:r>
+    </w:p>
+    <w:p>
+      <w:pPr>
+        <w:spacing w:line="360" w:lineRule="auto"/>
+        <w:jc w:val="both"/>
+        <w:rPr>
+          <w:rFonts w:ascii="Arial" w:hAnsi="Arial" w:cs="Arial"/>
+        </w:rPr>
+      </w:pPr>
+      <w:r>
+        <w:rPr>
+          <w:rFonts w:ascii="Arial" w:hAnsi="Arial" w:cs="Arial"/>
+        </w:rPr>
+        <w:t>Le patron permet de gérer de façon efficace et simple une série de commande qu’on veut effectuer sur une autre classe.  L’utilisation du patron Commande permettra de regrouper toutes ses commandes au même endroit et de les exécuter au moment voulu.  De plus, si en cours de développemen</w:t>
+      </w:r>
+      <w:r>
+        <w:rPr>
+          <w:rFonts w:ascii="Arial" w:hAnsi="Arial" w:cs="Arial"/>
+        </w:rPr>
+        <w:t>t, une nouvelle commande doit être ajoutée au programme,</w:t>
+      </w:r>
+      <w:r>
+        <w:rPr>
+          <w:rFonts w:ascii="Arial" w:hAnsi="Arial" w:cs="Arial"/>
+        </w:rPr>
+        <w:t xml:space="preserve"> il sera facile de le faire en y </w:t>
+      </w:r>
+      <w:r>
+        <w:rPr>
+          <w:rFonts w:ascii="Arial" w:hAnsi="Arial" w:cs="Arial"/>
+        </w:rPr>
+        <w:t>ajoutant qu’une sous-classe</w:t>
+      </w:r>
+      <w:r>
+        <w:rPr>
+          <w:rFonts w:ascii="Arial" w:hAnsi="Arial" w:cs="Arial"/>
+        </w:rPr>
+        <w:t xml:space="preserve"> à la classe de commandes abstraites</w:t>
+      </w:r>
+      <w:r>
+        <w:rPr>
+          <w:rFonts w:ascii="Arial" w:hAnsi="Arial" w:cs="Arial"/>
+        </w:rPr>
+        <w:t>.  Aucune autre modification n’a besoin d’être apportée au reste du programme.</w:t>
+      </w:r>
+    </w:p>
+    <w:p>
+      <w:pPr>
+        <w:pStyle w:val="Titre2"/>
+        <w:spacing w:line="360" w:lineRule="auto"/>
+        <w:rPr>
+          <w:rFonts w:ascii="Arial" w:hAnsi="Arial" w:cs="Arial"/>
+        </w:rPr>
+      </w:pPr>
+      <w:r>
+        <w:rPr>
+          <w:rFonts w:ascii="Arial" w:hAnsi="Arial" w:cs="Arial"/>
+        </w:rPr>
+        <w:t>3. Ajout de nouvelles commandes</w:t>
+      </w:r>
+    </w:p>
+    <w:p>
+      <w:pPr>
+        <w:spacing w:line="360" w:lineRule="auto"/>
+        <w:jc w:val="both"/>
+        <w:rPr>
+          <w:rFonts w:ascii="Arial" w:hAnsi="Arial" w:cs="Arial"/>
+        </w:rPr>
+      </w:pPr>
+      <w:r>
+        <w:rPr>
+          <w:rFonts w:ascii="Arial" w:hAnsi="Arial" w:cs="Arial"/>
+        </w:rPr>
+        <w:t>Non, aucune autre classe n’a besoin d’être modifiée pour ajouter une nouvelle commande, autre que la nouvelle commande elle-même.  C’est c</w:t>
+      </w:r>
+      <w:r>
+        <w:rPr>
+          <w:rFonts w:ascii="Arial" w:hAnsi="Arial" w:cs="Arial"/>
+        </w:rPr>
+        <w:t>e que permet le patron Commande d’ailleurs.  L’ajout de nouvelles commandes doit se faire de façon facile et simple, sans avoir à repasser à travers tout le code pour y ajouter les nouvelles fonctionnalités.</w:t>
+      </w:r>
+      <w:r>
+        <w:rPr>
+          <w:rFonts w:ascii="Arial" w:hAnsi="Arial" w:cs="Arial"/>
+        </w:rPr>
+        <w:t xml:space="preserve">  Une nouvelle commande sera donc simplement ajoutée en créant une nouvelle sous-classe de </w:t>
+      </w:r>
+      <w:proofErr w:type="spellStart"/>
+      <w:r>
+        <w:rPr>
+          <w:rFonts w:ascii="Arial" w:hAnsi="Arial" w:cs="Arial"/>
+          <w:i/>
+        </w:rPr>
+        <w:t>AbsCommand</w:t>
+      </w:r>
+      <w:proofErr w:type="spellEnd"/>
+      <w:r>
+        <w:rPr>
+          <w:rFonts w:ascii="Arial" w:hAnsi="Arial" w:cs="Arial"/>
+        </w:rPr>
+        <w:t>.</w:t>
+      </w:r>
       <w:bookmarkEnd w:id="0"/>
-    </w:p>
-    <w:p>
-      <w:pPr>
-        <w:pStyle w:val="Titre4"/>
-      </w:pPr>
-      <w:r>
-        <w:t>2.1.2</w:t>
-      </w:r>
-      <w:r>
-        <w:t xml:space="preserve"> </w:t>
-      </w:r>
-      <w:r>
-        <w:t>Strategy</w:t>
-      </w:r>
-    </w:p>
-    <w:p>
-      <w:r>
-        <w:t>On utilise une classe pour facilite</w:t>
-      </w:r>
-      <w:r>
-        <w:t>r l’implémentation d’opérations, plutôt que d’écrire au long à chaque fois l’opération que l’</w:t>
-      </w:r>
-      <w:r>
-        <w:t>on veut effectuer.  Cela permet d’implémenter un algorithme de façon simple, et de créer des sous-classes pour chacune des variantes de cette algorithme.  Le code commun est alors placé dans une classe abstraite pour réduire la quantité de code redondante.</w:t>
-      </w:r>
-    </w:p>
-    <w:p>
-      <w:pPr>
-        <w:pStyle w:val="Titre3"/>
-      </w:pPr>
-      <w:r>
-        <w:t xml:space="preserve">2.2 </w:t>
-      </w:r>
-      <w:r>
-        <w:t>Éléments de la classe qui sont caractéristiques à ces patrons</w:t>
-      </w:r>
-    </w:p>
-    <w:p>
-      <w:pPr>
-        <w:pStyle w:val="Titre4"/>
-      </w:pPr>
-      <w:r>
-        <w:t>2.2.1 Template Method</w:t>
-      </w:r>
-    </w:p>
-    <w:p/>
-    <w:p>
-      <w:pPr>
-        <w:pStyle w:val="Titre4"/>
-      </w:pPr>
-      <w:r>
-        <w:t>2.2.2 Strategy</w:t>
-      </w:r>
-    </w:p>
-    <w:p>
-      <w:r>
-        <w:t xml:space="preserve">Chaque commande peut être perçue comme une variante d’un algorithme.  En effet, nous retrouvons une classe abstraite </w:t>
-      </w:r>
-      <w:r>
-        <w:rPr>
-          <w:i/>
-        </w:rPr>
-        <w:t>AbsCommand</w:t>
-      </w:r>
-      <w:r>
-        <w:t xml:space="preserve"> qui est la base des commandes ayant chacune leur petite variante.</w:t>
-      </w:r>
-    </w:p>
-    <w:p>
-      <w:pPr>
-        <w:pStyle w:val="Titre3"/>
-      </w:pPr>
-      <w:r>
-        <w:lastRenderedPageBreak/>
-        <w:t xml:space="preserve">2.3 </w:t>
-      </w:r>
-      <w:r>
-        <w:t>Raisons de l’utilisation du patron Commande</w:t>
-      </w:r>
-    </w:p>
-    <w:p>
-      <w:r>
-        <w:t>Le patron permet de gérer de façon efficace et simple une série de commande qu’on veut effectuer sur une autre classe.  L’utilisation du patron Commande permettra de regrouper toutes ses commandes au même endroit et de les exécuter au moment voulu.  De plus, si en cours de développemen</w:t>
-      </w:r>
-      <w:r>
-        <w:t>t, une nouvelle commande doit être ajoutée au programme,</w:t>
-      </w:r>
-      <w:r>
-        <w:t xml:space="preserve"> il sera facile de le faire en y </w:t>
-      </w:r>
-      <w:r>
-        <w:t>ajoutant qu’une sous-classe</w:t>
-      </w:r>
-      <w:r>
-        <w:t xml:space="preserve"> à la classe de commandes abstraites</w:t>
-      </w:r>
-      <w:r>
-        <w:t>.  Aucune autre modification n’a besoin d’être apportée au reste du programme.</w:t>
-      </w:r>
-    </w:p>
-    <w:p>
-      <w:pPr>
-        <w:pStyle w:val="Titre2"/>
-      </w:pPr>
-      <w:r>
-        <w:t>3. Ajout de nouvelles commandes</w:t>
-      </w:r>
-    </w:p>
-    <w:p>
-      <w:r>
-        <w:t>Non, aucune autre classe n’a besoin d’être modifiée pour ajouter une nouvelle commande, autre que la nouvelle commande elle-même.  C’est c</w:t>
-      </w:r>
-      <w:r>
-        <w:t>e que permet le patron Commande d’ailleurs.  L’ajout de nouvelles commandes doit se faire de façon facile et simple, sans avoir à repasser à travers tout le code pour y ajouter les nouvelles fonctionnalités.</w:t>
-      </w:r>
-      <w:r>
-        <w:t xml:space="preserve">  Une nouvelle commande sera donc simplement ajoutée en créant une nouvelle sous-classe de </w:t>
-      </w:r>
-      <w:r>
-        <w:rPr>
-          <w:i/>
-        </w:rPr>
-        <w:t>AbsCommand</w:t>
-      </w:r>
-      <w:r>
-        <w:t>.</w:t>
-      </w:r>
-    </w:p>
-    <w:p>
-      <w:pPr>
-        <w:spacing w:line="360" w:lineRule="auto"/>
-        <w:jc w:val="both"/>
-      </w:pPr>
-      <w:r>
-        <w:t xml:space="preserve"> </w:t>
-      </w:r>
     </w:p>
     <w:sectPr>
       <w:pgSz w:w="12240" w:h="15840"/>
@@ -907,8 +1591,8 @@
 </file>
 
 <file path=word/numbering.xml><?xml version="1.0" encoding="utf-8"?>
-<w:numbering xmlns:wpc="http://schemas.microsoft.com/office/word/2010/wordprocessingCanvas" xmlns:mo="http://schemas.microsoft.com/office/mac/office/2008/main" xmlns:mc="http://schemas.openxmlformats.org/markup-compatibility/2006" xmlns:mv="urn:schemas-microsoft-com:mac:vml" xmlns:o="urn:schemas-microsoft-com:office:office" xmlns:r="http://schemas.openxmlformats.org/officeDocument/2006/relationships" xmlns:m="http://schemas.openxmlformats.org/officeDocument/2006/math" xmlns:v="urn:schemas-microsoft-com:vml" xmlns:wp14="http://schemas.microsoft.com/office/word/2010/wordprocessingDrawing" xmlns:wp="http://schemas.openxmlformats.org/drawingml/2006/wordprocessingDrawing" xmlns:w10="urn:schemas-microsoft-com:office:word" xmlns:w="http://schemas.openxmlformats.org/wordprocessingml/2006/main" xmlns:w14="http://schemas.microsoft.com/office/word/2010/wordml" xmlns:w15="http://schemas.microsoft.com/office/word/2012/wordml" xmlns:wpg="http://schemas.microsoft.com/office/word/2010/wordprocessingGroup" xmlns:wpi="http://schemas.microsoft.com/office/word/2010/wordprocessingInk" xmlns:wne="http://schemas.microsoft.com/office/word/2006/wordml" xmlns:wps="http://schemas.microsoft.com/office/word/2010/wordprocessingShape" mc:Ignorable="w14 w15 wp14">
-  <w:abstractNum w:abstractNumId="0">
+<w:numbering xmlns:wpc="http://schemas.microsoft.com/office/word/2010/wordprocessingCanvas" xmlns:cx="http://schemas.microsoft.com/office/drawing/2014/chartex" xmlns:cx1="http://schemas.microsoft.com/office/drawing/2015/9/8/chartex" xmlns:cx2="http://schemas.microsoft.com/office/drawing/2015/10/21/chartex" xmlns:cx3="http://schemas.microsoft.com/office/drawing/2016/5/9/chartex" xmlns:cx4="http://schemas.microsoft.com/office/drawing/2016/5/10/chartex" xmlns:cx5="http://schemas.microsoft.com/office/drawing/2016/5/11/chartex" xmlns:cx6="http://schemas.microsoft.com/office/drawing/2016/5/12/chartex" xmlns:cx7="http://schemas.microsoft.com/office/drawing/2016/5/13/chartex" xmlns:cx8="http://schemas.microsoft.com/office/drawing/2016/5/14/chartex" xmlns:mc="http://schemas.openxmlformats.org/markup-compatibility/2006" xmlns:aink="http://schemas.microsoft.com/office/drawing/2016/ink" xmlns:am3d="http://schemas.microsoft.com/office/drawing/2017/model3d" xmlns:o="urn:schemas-microsoft-com:office:office" xmlns:r="http://schemas.openxmlformats.org/officeDocument/2006/relationships" xmlns:m="http://schemas.openxmlformats.org/officeDocument/2006/math" xmlns:v="urn:schemas-microsoft-com:vml" xmlns:wp14="http://schemas.microsoft.com/office/word/2010/wordprocessingDrawing" xmlns:wp="http://schemas.openxmlformats.org/drawingml/2006/wordprocessingDrawing" xmlns:w10="urn:schemas-microsoft-com:office:word" xmlns:w="http://schemas.openxmlformats.org/wordprocessingml/2006/main" xmlns:w14="http://schemas.microsoft.com/office/word/2010/wordml" xmlns:w15="http://schemas.microsoft.com/office/word/2012/wordml" xmlns:w16cid="http://schemas.microsoft.com/office/word/2016/wordml/cid" xmlns:w16se="http://schemas.microsoft.com/office/word/2015/wordml/symex" xmlns:wpg="http://schemas.microsoft.com/office/word/2010/wordprocessingGroup" xmlns:wpi="http://schemas.microsoft.com/office/word/2010/wordprocessingInk" xmlns:wne="http://schemas.microsoft.com/office/word/2006/wordml" xmlns:wps="http://schemas.microsoft.com/office/word/2010/wordprocessingShape" mc:Ignorable="w14 w15 w16se w16cid wp14">
+  <w:abstractNum w:abstractNumId="0" w15:restartNumberingAfterBreak="0">
     <w:nsid w:val="672427D3"/>
     <w:multiLevelType w:val="hybridMultilevel"/>
     <w:tmpl w:val="F162BB72"/>
@@ -1001,7 +1685,7 @@
 </file>
 
 <file path=word/styles.xml><?xml version="1.0" encoding="utf-8"?>
-<w:styles xmlns:mc="http://schemas.openxmlformats.org/markup-compatibility/2006" xmlns:r="http://schemas.openxmlformats.org/officeDocument/2006/relationships" xmlns:w="http://schemas.openxmlformats.org/wordprocessingml/2006/main" xmlns:w14="http://schemas.microsoft.com/office/word/2010/wordml" xmlns:w15="http://schemas.microsoft.com/office/word/2012/wordml" mc:Ignorable="w14 w15">
+<w:styles xmlns:mc="http://schemas.openxmlformats.org/markup-compatibility/2006" xmlns:r="http://schemas.openxmlformats.org/officeDocument/2006/relationships" xmlns:w="http://schemas.openxmlformats.org/wordprocessingml/2006/main" xmlns:w14="http://schemas.microsoft.com/office/word/2010/wordml" xmlns:w15="http://schemas.microsoft.com/office/word/2012/wordml" xmlns:w16cid="http://schemas.microsoft.com/office/word/2016/wordml/cid" xmlns:w16se="http://schemas.microsoft.com/office/word/2015/wordml/symex" mc:Ignorable="w14 w15 w16se w16cid">
   <w:docDefaults>
     <w:rPrDefault>
       <w:rPr>
@@ -1017,7 +1701,7 @@
       </w:pPr>
     </w:pPrDefault>
   </w:docDefaults>
-  <w:latentStyles w:defLockedState="0" w:defUIPriority="99" w:defSemiHidden="0" w:defUnhideWhenUsed="0" w:defQFormat="0" w:count="382">
+  <w:latentStyles w:defLockedState="0" w:defUIPriority="99" w:defSemiHidden="0" w:defUnhideWhenUsed="0" w:defQFormat="0" w:count="375">
     <w:lsdException w:name="Normal" w:uiPriority="0" w:qFormat="1"/>
     <w:lsdException w:name="heading 1" w:uiPriority="9" w:qFormat="1"/>
     <w:lsdException w:name="heading 2" w:semiHidden="1" w:uiPriority="9" w:unhideWhenUsed="1" w:qFormat="1"/>
@@ -1510,7 +2194,7 @@
     <w:semiHidden/>
     <w:unhideWhenUsed/>
   </w:style>
-  <w:style w:type="paragraph" w:styleId="Pardeliste">
+  <w:style w:type="paragraph" w:styleId="Paragraphedeliste">
     <w:name w:val="List Paragraph"/>
     <w:basedOn w:val="Normal"/>
     <w:uiPriority w:val="34"/>

</xml_diff>